<commit_message>
Update Project 2 Final Report.docx
</commit_message>
<xml_diff>
--- a/Project 2 Final Report.docx
+++ b/Project 2 Final Report.docx
@@ -375,6 +375,1102 @@
         <w:tab/>
         <w:t xml:space="preserve">While in Nearest Neighbor classifications, the code only looks at the single closest data point and assigns the test case with the classification corresponding to it, the K-Nearest Neighbor classification method gathers data from multiple points instead of just one. K-Nearest Neighbor classification can be helpful in data sets that involve outliers. It mitigates the possibility of a test case being incorrectly classified in accordance to an outlier by looking at the general surroundings and classifying the test case based on a general trend rather than a single point. </w:t>
       </w:r>
+    </w:p>
+    <w:p>
+      <w:pPr>
+        <w:spacing w:line="360" w:lineRule="auto"/>
+        <w:jc w:val="both"/>
+        <w:rPr>
+          <w:rFonts w:asciiTheme="majorHAnsi" w:eastAsiaTheme="majorEastAsia" w:hAnsiTheme="majorHAnsi" w:cstheme="majorHAnsi"/>
+        </w:rPr>
+      </w:pPr>
+    </w:p>
+    <w:p>
+      <w:pPr>
+        <w:spacing w:line="360" w:lineRule="auto"/>
+        <w:jc w:val="right"/>
+        <w:rPr>
+          <w:rFonts w:asciiTheme="majorHAnsi" w:eastAsiaTheme="majorEastAsia" w:hAnsiTheme="majorHAnsi" w:cstheme="majorHAnsi"/>
+          <w:i/>
+          <w:iCs/>
+          <w:sz w:val="20"/>
+          <w:szCs w:val="20"/>
+        </w:rPr>
+      </w:pPr>
+      <w:r>
+        <w:rPr>
+          <w:rFonts w:asciiTheme="majorHAnsi" w:eastAsiaTheme="majorEastAsia" w:hAnsiTheme="majorHAnsi" w:cstheme="majorHAnsi"/>
+          <w:i/>
+          <w:iCs/>
+          <w:sz w:val="20"/>
+          <w:szCs w:val="20"/>
+        </w:rPr>
+        <w:t xml:space="preserve">(Graphs for Nearest-Neighbor and K-Nearest Neighbor clustering on next page.) </w:t>
+      </w:r>
+    </w:p>
+    <w:p>
+      <w:pPr>
+        <w:spacing w:line="360" w:lineRule="auto"/>
+        <w:jc w:val="both"/>
+        <w:rPr>
+          <w:rFonts w:asciiTheme="majorHAnsi" w:eastAsiaTheme="majorEastAsia" w:hAnsiTheme="majorHAnsi" w:cstheme="majorHAnsi"/>
+        </w:rPr>
+      </w:pPr>
+      <w:r>
+        <w:rPr>
+          <w:rFonts w:asciiTheme="majorHAnsi" w:eastAsiaTheme="majorEastAsia" w:hAnsiTheme="majorHAnsi" w:cstheme="majorHAnsi"/>
+          <w:noProof/>
+        </w:rPr>
+        <w:lastRenderedPageBreak/>
+        <mc:AlternateContent>
+          <mc:Choice Requires="wps">
+            <w:drawing>
+              <wp:anchor distT="0" distB="0" distL="114300" distR="114300" simplePos="0" relativeHeight="251661312" behindDoc="0" locked="0" layoutInCell="1" allowOverlap="1" wp14:anchorId="051CDA9C" wp14:editId="56B9F951">
+                <wp:simplePos x="0" y="0"/>
+                <wp:positionH relativeFrom="column">
+                  <wp:posOffset>219146</wp:posOffset>
+                </wp:positionH>
+                <wp:positionV relativeFrom="paragraph">
+                  <wp:posOffset>310303</wp:posOffset>
+                </wp:positionV>
+                <wp:extent cx="2111023" cy="282222"/>
+                <wp:effectExtent l="0" t="0" r="10160" b="10160"/>
+                <wp:wrapNone/>
+                <wp:docPr id="4" name="Text Box 4"/>
+                <wp:cNvGraphicFramePr/>
+                <a:graphic xmlns:a="http://schemas.openxmlformats.org/drawingml/2006/main">
+                  <a:graphicData uri="http://schemas.microsoft.com/office/word/2010/wordprocessingShape">
+                    <wps:wsp>
+                      <wps:cNvSpPr txBox="1"/>
+                      <wps:spPr>
+                        <a:xfrm>
+                          <a:off x="0" y="0"/>
+                          <a:ext cx="2111023" cy="282222"/>
+                        </a:xfrm>
+                        <a:prstGeom prst="rect">
+                          <a:avLst/>
+                        </a:prstGeom>
+                        <a:solidFill>
+                          <a:schemeClr val="lt1"/>
+                        </a:solidFill>
+                        <a:ln w="6350">
+                          <a:solidFill>
+                            <a:prstClr val="black"/>
+                          </a:solidFill>
+                        </a:ln>
+                      </wps:spPr>
+                      <wps:txbx>
+                        <w:txbxContent>
+                          <w:p>
+                            <w:pPr>
+                              <w:rPr>
+                                <w:rFonts w:asciiTheme="majorHAnsi" w:hAnsiTheme="majorHAnsi" w:cstheme="majorHAnsi"/>
+                              </w:rPr>
+                            </w:pPr>
+                            <w:r>
+                              <w:rPr>
+                                <w:rFonts w:asciiTheme="majorHAnsi" w:hAnsiTheme="majorHAnsi" w:cstheme="majorHAnsi"/>
+                              </w:rPr>
+                              <w:t>Example data set plotted as is</w:t>
+                            </w:r>
+                          </w:p>
+                        </w:txbxContent>
+                      </wps:txbx>
+                      <wps:bodyPr rot="0" spcFirstLastPara="0" vertOverflow="overflow" horzOverflow="overflow" vert="horz" wrap="square" lIns="91440" tIns="45720" rIns="91440" bIns="45720" numCol="1" spcCol="0" rtlCol="0" fromWordArt="0" anchor="t" anchorCtr="0" forceAA="0" compatLnSpc="1">
+                        <a:prstTxWarp prst="textNoShape">
+                          <a:avLst/>
+                        </a:prstTxWarp>
+                        <a:noAutofit/>
+                      </wps:bodyPr>
+                    </wps:wsp>
+                  </a:graphicData>
+                </a:graphic>
+                <wp14:sizeRelH relativeFrom="margin">
+                  <wp14:pctWidth>0</wp14:pctWidth>
+                </wp14:sizeRelH>
+                <wp14:sizeRelV relativeFrom="margin">
+                  <wp14:pctHeight>0</wp14:pctHeight>
+                </wp14:sizeRelV>
+              </wp:anchor>
+            </w:drawing>
+          </mc:Choice>
+          <mc:Fallback>
+            <w:pict>
+              <v:shapetype w14:anchorId="051CDA9C" id="_x0000_t202" coordsize="21600,21600" o:spt="202" path="m,l,21600r21600,l21600,xe">
+                <v:stroke joinstyle="miter"/>
+                <v:path gradientshapeok="t" o:connecttype="rect"/>
+              </v:shapetype>
+              <v:shape id="Text Box 4" o:spid="_x0000_s1026" type="#_x0000_t202" style="position:absolute;left:0;text-align:left;margin-left:17.25pt;margin-top:24.45pt;width:166.2pt;height:22.2pt;z-index:251661312;visibility:visible;mso-wrap-style:square;mso-width-percent:0;mso-height-percent:0;mso-wrap-distance-left:9pt;mso-wrap-distance-top:0;mso-wrap-distance-right:9pt;mso-wrap-distance-bottom:0;mso-position-horizontal:absolute;mso-position-horizontal-relative:text;mso-position-vertical:absolute;mso-position-vertical-relative:text;mso-width-percent:0;mso-height-percent:0;mso-width-relative:margin;mso-height-relative:margin;v-text-anchor:top" o:gfxdata="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" fillcolor="white [3201]" strokeweight=".5pt">
+                <v:textbox>
+                  <w:txbxContent>
+                    <w:p>
+                      <w:pPr>
+                        <w:rPr>
+                          <w:rFonts w:asciiTheme="majorHAnsi" w:hAnsiTheme="majorHAnsi" w:cstheme="majorHAnsi"/>
+                        </w:rPr>
+                      </w:pPr>
+                      <w:r>
+                        <w:rPr>
+                          <w:rFonts w:asciiTheme="majorHAnsi" w:hAnsiTheme="majorHAnsi" w:cstheme="majorHAnsi"/>
+                        </w:rPr>
+                        <w:t>Example data set plotted as is</w:t>
+                      </w:r>
+                    </w:p>
+                  </w:txbxContent>
+                </v:textbox>
+              </v:shape>
+            </w:pict>
+          </mc:Fallback>
+        </mc:AlternateContent>
+      </w:r>
+      <w:r>
+        <w:rPr>
+          <w:rFonts w:asciiTheme="majorHAnsi" w:eastAsiaTheme="majorEastAsia" w:hAnsiTheme="majorHAnsi" w:cstheme="majorHAnsi"/>
+        </w:rPr>
+        <w:drawing>
+          <wp:anchor distT="0" distB="0" distL="114300" distR="114300" simplePos="0" relativeHeight="251662336" behindDoc="0" locked="0" layoutInCell="1" allowOverlap="1" wp14:anchorId="6F85F52A" wp14:editId="34723E99">
+            <wp:simplePos x="0" y="0"/>
+            <wp:positionH relativeFrom="column">
+              <wp:posOffset>3234055</wp:posOffset>
+            </wp:positionH>
+            <wp:positionV relativeFrom="paragraph">
+              <wp:posOffset>219710</wp:posOffset>
+            </wp:positionV>
+            <wp:extent cx="3698875" cy="2663825"/>
+            <wp:effectExtent l="0" t="0" r="0" b="3175"/>
+            <wp:wrapSquare wrapText="bothSides"/>
+            <wp:docPr id="5" name="Picture 5" descr="A screenshot of a cell phone&#10;&#10;Description automatically generated"/>
+            <wp:cNvGraphicFramePr>
+              <a:graphicFrameLocks xmlns:a="http://schemas.openxmlformats.org/drawingml/2006/main" noChangeAspect="1"/>
+            </wp:cNvGraphicFramePr>
+            <a:graphic xmlns:a="http://schemas.openxmlformats.org/drawingml/2006/main">
+              <a:graphicData uri="http://schemas.openxmlformats.org/drawingml/2006/picture">
+                <pic:pic xmlns:pic="http://schemas.openxmlformats.org/drawingml/2006/picture">
+                  <pic:nvPicPr>
+                    <pic:cNvPr id="1" name=""/>
+                    <pic:cNvPicPr/>
+                  </pic:nvPicPr>
+                  <pic:blipFill>
+                    <a:blip r:embed="rId5">
+                      <a:extLst>
+                        <a:ext uri="{28A0092B-C50C-407E-A947-70E740481C1C}">
+                          <a14:useLocalDpi xmlns:a14="http://schemas.microsoft.com/office/drawing/2010/main" val="0"/>
+                        </a:ext>
+                      </a:extLst>
+                    </a:blip>
+                    <a:stretch>
+                      <a:fillRect/>
+                    </a:stretch>
+                  </pic:blipFill>
+                  <pic:spPr>
+                    <a:xfrm>
+                      <a:off x="0" y="0"/>
+                      <a:ext cx="3698875" cy="2663825"/>
+                    </a:xfrm>
+                    <a:prstGeom prst="rect">
+                      <a:avLst/>
+                    </a:prstGeom>
+                  </pic:spPr>
+                </pic:pic>
+              </a:graphicData>
+            </a:graphic>
+            <wp14:sizeRelH relativeFrom="page">
+              <wp14:pctWidth>0</wp14:pctWidth>
+            </wp14:sizeRelH>
+            <wp14:sizeRelV relativeFrom="page">
+              <wp14:pctHeight>0</wp14:pctHeight>
+            </wp14:sizeRelV>
+          </wp:anchor>
+        </w:drawing>
+      </w:r>
+    </w:p>
+    <w:p>
+      <w:pPr>
+        <w:spacing w:line="360" w:lineRule="auto"/>
+        <w:jc w:val="both"/>
+        <w:rPr>
+          <w:rFonts w:asciiTheme="majorHAnsi" w:eastAsiaTheme="majorEastAsia" w:hAnsiTheme="majorHAnsi" w:cstheme="majorHAnsi"/>
+        </w:rPr>
+      </w:pPr>
+      <w:r>
+        <w:rPr>
+          <w:rFonts w:asciiTheme="majorHAnsi" w:eastAsiaTheme="majorEastAsia" w:hAnsiTheme="majorHAnsi" w:cstheme="majorHAnsi"/>
+        </w:rPr>
+        <w:drawing>
+          <wp:anchor distT="0" distB="0" distL="114300" distR="114300" simplePos="0" relativeHeight="251660288" behindDoc="0" locked="0" layoutInCell="1" allowOverlap="1" wp14:anchorId="082A5F2F" wp14:editId="7D74D051">
+            <wp:simplePos x="0" y="0"/>
+            <wp:positionH relativeFrom="column">
+              <wp:posOffset>-400826</wp:posOffset>
+            </wp:positionH>
+            <wp:positionV relativeFrom="paragraph">
+              <wp:posOffset>121214</wp:posOffset>
+            </wp:positionV>
+            <wp:extent cx="3677285" cy="2483485"/>
+            <wp:effectExtent l="0" t="0" r="5715" b="5715"/>
+            <wp:wrapSquare wrapText="bothSides"/>
+            <wp:docPr id="2" name="Picture 2" descr="A screenshot of a cell phone&#10;&#10;Description automatically generated"/>
+            <wp:cNvGraphicFramePr>
+              <a:graphicFrameLocks xmlns:a="http://schemas.openxmlformats.org/drawingml/2006/main" noChangeAspect="1"/>
+            </wp:cNvGraphicFramePr>
+            <a:graphic xmlns:a="http://schemas.openxmlformats.org/drawingml/2006/main">
+              <a:graphicData uri="http://schemas.openxmlformats.org/drawingml/2006/picture">
+                <pic:pic xmlns:pic="http://schemas.openxmlformats.org/drawingml/2006/picture">
+                  <pic:nvPicPr>
+                    <pic:cNvPr id="1" name=""/>
+                    <pic:cNvPicPr/>
+                  </pic:nvPicPr>
+                  <pic:blipFill>
+                    <a:blip r:embed="rId6">
+                      <a:extLst>
+                        <a:ext uri="{28A0092B-C50C-407E-A947-70E740481C1C}">
+                          <a14:useLocalDpi xmlns:a14="http://schemas.microsoft.com/office/drawing/2010/main" val="0"/>
+                        </a:ext>
+                      </a:extLst>
+                    </a:blip>
+                    <a:stretch>
+                      <a:fillRect/>
+                    </a:stretch>
+                  </pic:blipFill>
+                  <pic:spPr>
+                    <a:xfrm>
+                      <a:off x="0" y="0"/>
+                      <a:ext cx="3677285" cy="2483485"/>
+                    </a:xfrm>
+                    <a:prstGeom prst="rect">
+                      <a:avLst/>
+                    </a:prstGeom>
+                  </pic:spPr>
+                </pic:pic>
+              </a:graphicData>
+            </a:graphic>
+            <wp14:sizeRelH relativeFrom="page">
+              <wp14:pctWidth>0</wp14:pctWidth>
+            </wp14:sizeRelH>
+            <wp14:sizeRelV relativeFrom="page">
+              <wp14:pctHeight>0</wp14:pctHeight>
+            </wp14:sizeRelV>
+          </wp:anchor>
+        </w:drawing>
+      </w:r>
+    </w:p>
+    <w:p>
+      <w:pPr>
+        <w:spacing w:line="360" w:lineRule="auto"/>
+        <w:jc w:val="both"/>
+        <w:rPr>
+          <w:rFonts w:asciiTheme="majorHAnsi" w:eastAsiaTheme="majorEastAsia" w:hAnsiTheme="majorHAnsi" w:cstheme="majorHAnsi"/>
+        </w:rPr>
+      </w:pPr>
+      <w:r>
+        <w:rPr>
+          <w:rFonts w:asciiTheme="majorHAnsi" w:eastAsiaTheme="majorEastAsia" w:hAnsiTheme="majorHAnsi" w:cstheme="majorHAnsi"/>
+          <w:noProof/>
+        </w:rPr>
+        <mc:AlternateContent>
+          <mc:Choice Requires="wps">
+            <w:drawing>
+              <wp:anchor distT="0" distB="0" distL="114300" distR="114300" simplePos="0" relativeHeight="251667456" behindDoc="0" locked="0" layoutInCell="1" allowOverlap="1" wp14:anchorId="779C67F3" wp14:editId="53FA80FF">
+                <wp:simplePos x="0" y="0"/>
+                <wp:positionH relativeFrom="column">
+                  <wp:posOffset>1552222</wp:posOffset>
+                </wp:positionH>
+                <wp:positionV relativeFrom="paragraph">
+                  <wp:posOffset>260703</wp:posOffset>
+                </wp:positionV>
+                <wp:extent cx="3691467" cy="699911"/>
+                <wp:effectExtent l="0" t="0" r="17145" b="11430"/>
+                <wp:wrapNone/>
+                <wp:docPr id="11" name="Text Box 11"/>
+                <wp:cNvGraphicFramePr/>
+                <a:graphic xmlns:a="http://schemas.openxmlformats.org/drawingml/2006/main">
+                  <a:graphicData uri="http://schemas.microsoft.com/office/word/2010/wordprocessingShape">
+                    <wps:wsp>
+                      <wps:cNvSpPr txBox="1"/>
+                      <wps:spPr>
+                        <a:xfrm>
+                          <a:off x="0" y="0"/>
+                          <a:ext cx="3691467" cy="699911"/>
+                        </a:xfrm>
+                        <a:prstGeom prst="rect">
+                          <a:avLst/>
+                        </a:prstGeom>
+                        <a:solidFill>
+                          <a:schemeClr val="lt1"/>
+                        </a:solidFill>
+                        <a:ln w="6350">
+                          <a:solidFill>
+                            <a:prstClr val="black"/>
+                          </a:solidFill>
+                        </a:ln>
+                      </wps:spPr>
+                      <wps:txbx>
+                        <w:txbxContent>
+                          <w:p>
+                            <w:pPr>
+                              <w:jc w:val="center"/>
+                              <w:rPr>
+                                <w:rFonts w:asciiTheme="majorHAnsi" w:hAnsiTheme="majorHAnsi" w:cstheme="majorHAnsi"/>
+                              </w:rPr>
+                            </w:pPr>
+                            <w:r>
+                              <w:rPr>
+                                <w:rFonts w:asciiTheme="majorHAnsi" w:hAnsiTheme="majorHAnsi" w:cstheme="majorHAnsi"/>
+                              </w:rPr>
+                              <w:t>Several examples of a random test case being plotted against the sample data set:</w:t>
+                            </w:r>
+                          </w:p>
+                        </w:txbxContent>
+                      </wps:txbx>
+                      <wps:bodyPr rot="0" spcFirstLastPara="0" vertOverflow="overflow" horzOverflow="overflow" vert="horz" wrap="square" lIns="91440" tIns="45720" rIns="91440" bIns="45720" numCol="1" spcCol="0" rtlCol="0" fromWordArt="0" anchor="t" anchorCtr="0" forceAA="0" compatLnSpc="1">
+                        <a:prstTxWarp prst="textNoShape">
+                          <a:avLst/>
+                        </a:prstTxWarp>
+                        <a:noAutofit/>
+                      </wps:bodyPr>
+                    </wps:wsp>
+                  </a:graphicData>
+                </a:graphic>
+              </wp:anchor>
+            </w:drawing>
+          </mc:Choice>
+          <mc:Fallback>
+            <w:pict>
+              <v:shape w14:anchorId="779C67F3" id="Text Box 11" o:spid="_x0000_s1027" type="#_x0000_t202" style="position:absolute;left:0;text-align:left;margin-left:122.2pt;margin-top:20.55pt;width:290.65pt;height:55.1pt;z-index:251667456;visibility:visible;mso-wrap-style:square;mso-wrap-distance-left:9pt;mso-wrap-distance-top:0;mso-wrap-distance-right:9pt;mso-wrap-distance-bottom:0;mso-position-horizontal:absolute;mso-position-horizontal-relative:text;mso-position-vertical:absolute;mso-position-vertical-relative:text;v-text-anchor:top" o:gfxdata="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" fillcolor="white [3201]" strokeweight=".5pt">
+                <v:textbox>
+                  <w:txbxContent>
+                    <w:p>
+                      <w:pPr>
+                        <w:jc w:val="center"/>
+                        <w:rPr>
+                          <w:rFonts w:asciiTheme="majorHAnsi" w:hAnsiTheme="majorHAnsi" w:cstheme="majorHAnsi"/>
+                        </w:rPr>
+                      </w:pPr>
+                      <w:r>
+                        <w:rPr>
+                          <w:rFonts w:asciiTheme="majorHAnsi" w:hAnsiTheme="majorHAnsi" w:cstheme="majorHAnsi"/>
+                        </w:rPr>
+                        <w:t>Several examples of a random test case being plotted against the sample data set:</w:t>
+                      </w:r>
+                    </w:p>
+                  </w:txbxContent>
+                </v:textbox>
+              </v:shape>
+            </w:pict>
+          </mc:Fallback>
+        </mc:AlternateContent>
+      </w:r>
+    </w:p>
+    <w:p>
+      <w:pPr>
+        <w:spacing w:line="360" w:lineRule="auto"/>
+        <w:jc w:val="both"/>
+        <w:rPr>
+          <w:rFonts w:asciiTheme="majorHAnsi" w:eastAsiaTheme="majorEastAsia" w:hAnsiTheme="majorHAnsi" w:cstheme="majorHAnsi"/>
+        </w:rPr>
+      </w:pPr>
+    </w:p>
+    <w:p>
+      <w:pPr>
+        <w:spacing w:line="360" w:lineRule="auto"/>
+        <w:jc w:val="both"/>
+        <w:rPr>
+          <w:rFonts w:asciiTheme="majorHAnsi" w:eastAsiaTheme="majorEastAsia" w:hAnsiTheme="majorHAnsi" w:cstheme="majorHAnsi"/>
+        </w:rPr>
+      </w:pPr>
+    </w:p>
+    <w:p>
+      <w:pPr>
+        <w:spacing w:line="360" w:lineRule="auto"/>
+        <w:jc w:val="both"/>
+        <w:rPr>
+          <w:rFonts w:asciiTheme="majorHAnsi" w:eastAsiaTheme="majorEastAsia" w:hAnsiTheme="majorHAnsi" w:cstheme="majorHAnsi"/>
+        </w:rPr>
+      </w:pPr>
+    </w:p>
+    <w:p>
+      <w:pPr>
+        <w:spacing w:line="360" w:lineRule="auto"/>
+        <w:jc w:val="both"/>
+        <w:rPr>
+          <w:rFonts w:asciiTheme="majorHAnsi" w:eastAsiaTheme="majorEastAsia" w:hAnsiTheme="majorHAnsi" w:cstheme="majorHAnsi"/>
+        </w:rPr>
+      </w:pPr>
+      <w:r>
+        <w:rPr>
+          <w:rFonts w:asciiTheme="majorHAnsi" w:eastAsiaTheme="majorEastAsia" w:hAnsiTheme="majorHAnsi" w:cstheme="majorHAnsi"/>
+        </w:rPr>
+        <w:drawing>
+          <wp:anchor distT="0" distB="0" distL="114300" distR="114300" simplePos="0" relativeHeight="251664384" behindDoc="0" locked="0" layoutInCell="1" allowOverlap="1" wp14:anchorId="6D6DDFE6" wp14:editId="1769A9CF">
+            <wp:simplePos x="0" y="0"/>
+            <wp:positionH relativeFrom="column">
+              <wp:posOffset>3222766</wp:posOffset>
+            </wp:positionH>
+            <wp:positionV relativeFrom="paragraph">
+              <wp:posOffset>160232</wp:posOffset>
+            </wp:positionV>
+            <wp:extent cx="2980055" cy="2145665"/>
+            <wp:effectExtent l="0" t="0" r="4445" b="635"/>
+            <wp:wrapSquare wrapText="bothSides"/>
+            <wp:docPr id="8" name="Picture 8" descr="A screenshot of a cell phone&#10;&#10;Description automatically generated"/>
+            <wp:cNvGraphicFramePr>
+              <a:graphicFrameLocks xmlns:a="http://schemas.openxmlformats.org/drawingml/2006/main" noChangeAspect="1"/>
+            </wp:cNvGraphicFramePr>
+            <a:graphic xmlns:a="http://schemas.openxmlformats.org/drawingml/2006/main">
+              <a:graphicData uri="http://schemas.openxmlformats.org/drawingml/2006/picture">
+                <pic:pic xmlns:pic="http://schemas.openxmlformats.org/drawingml/2006/picture">
+                  <pic:nvPicPr>
+                    <pic:cNvPr id="1" name=""/>
+                    <pic:cNvPicPr/>
+                  </pic:nvPicPr>
+                  <pic:blipFill>
+                    <a:blip r:embed="rId7">
+                      <a:extLst>
+                        <a:ext uri="{28A0092B-C50C-407E-A947-70E740481C1C}">
+                          <a14:useLocalDpi xmlns:a14="http://schemas.microsoft.com/office/drawing/2010/main" val="0"/>
+                        </a:ext>
+                      </a:extLst>
+                    </a:blip>
+                    <a:stretch>
+                      <a:fillRect/>
+                    </a:stretch>
+                  </pic:blipFill>
+                  <pic:spPr>
+                    <a:xfrm>
+                      <a:off x="0" y="0"/>
+                      <a:ext cx="2980055" cy="2145665"/>
+                    </a:xfrm>
+                    <a:prstGeom prst="rect">
+                      <a:avLst/>
+                    </a:prstGeom>
+                  </pic:spPr>
+                </pic:pic>
+              </a:graphicData>
+            </a:graphic>
+            <wp14:sizeRelH relativeFrom="page">
+              <wp14:pctWidth>0</wp14:pctWidth>
+            </wp14:sizeRelH>
+            <wp14:sizeRelV relativeFrom="page">
+              <wp14:pctHeight>0</wp14:pctHeight>
+            </wp14:sizeRelV>
+          </wp:anchor>
+        </w:drawing>
+      </w:r>
+      <w:r>
+        <w:rPr>
+          <w:rFonts w:asciiTheme="majorHAnsi" w:eastAsiaTheme="majorEastAsia" w:hAnsiTheme="majorHAnsi" w:cstheme="majorHAnsi"/>
+        </w:rPr>
+        <w:drawing>
+          <wp:anchor distT="0" distB="0" distL="114300" distR="114300" simplePos="0" relativeHeight="251663360" behindDoc="0" locked="0" layoutInCell="1" allowOverlap="1" wp14:anchorId="0CB29B2E" wp14:editId="4E7FB317">
+            <wp:simplePos x="0" y="0"/>
+            <wp:positionH relativeFrom="column">
+              <wp:posOffset>254000</wp:posOffset>
+            </wp:positionH>
+            <wp:positionV relativeFrom="paragraph">
+              <wp:posOffset>182315</wp:posOffset>
+            </wp:positionV>
+            <wp:extent cx="2994025" cy="2155825"/>
+            <wp:effectExtent l="0" t="0" r="3175" b="3175"/>
+            <wp:wrapSquare wrapText="bothSides"/>
+            <wp:docPr id="7" name="Picture 7" descr="A screenshot of a cell phone&#10;&#10;Description automatically generated"/>
+            <wp:cNvGraphicFramePr>
+              <a:graphicFrameLocks xmlns:a="http://schemas.openxmlformats.org/drawingml/2006/main" noChangeAspect="1"/>
+            </wp:cNvGraphicFramePr>
+            <a:graphic xmlns:a="http://schemas.openxmlformats.org/drawingml/2006/main">
+              <a:graphicData uri="http://schemas.openxmlformats.org/drawingml/2006/picture">
+                <pic:pic xmlns:pic="http://schemas.openxmlformats.org/drawingml/2006/picture">
+                  <pic:nvPicPr>
+                    <pic:cNvPr id="1" name=""/>
+                    <pic:cNvPicPr/>
+                  </pic:nvPicPr>
+                  <pic:blipFill>
+                    <a:blip r:embed="rId8">
+                      <a:extLst>
+                        <a:ext uri="{28A0092B-C50C-407E-A947-70E740481C1C}">
+                          <a14:useLocalDpi xmlns:a14="http://schemas.microsoft.com/office/drawing/2010/main" val="0"/>
+                        </a:ext>
+                      </a:extLst>
+                    </a:blip>
+                    <a:stretch>
+                      <a:fillRect/>
+                    </a:stretch>
+                  </pic:blipFill>
+                  <pic:spPr>
+                    <a:xfrm>
+                      <a:off x="0" y="0"/>
+                      <a:ext cx="2994025" cy="2155825"/>
+                    </a:xfrm>
+                    <a:prstGeom prst="rect">
+                      <a:avLst/>
+                    </a:prstGeom>
+                  </pic:spPr>
+                </pic:pic>
+              </a:graphicData>
+            </a:graphic>
+            <wp14:sizeRelH relativeFrom="page">
+              <wp14:pctWidth>0</wp14:pctWidth>
+            </wp14:sizeRelH>
+            <wp14:sizeRelV relativeFrom="page">
+              <wp14:pctHeight>0</wp14:pctHeight>
+            </wp14:sizeRelV>
+          </wp:anchor>
+        </w:drawing>
+      </w:r>
+    </w:p>
+    <w:p>
+      <w:pPr>
+        <w:spacing w:line="360" w:lineRule="auto"/>
+        <w:jc w:val="both"/>
+        <w:rPr>
+          <w:rFonts w:asciiTheme="majorHAnsi" w:eastAsiaTheme="majorEastAsia" w:hAnsiTheme="majorHAnsi" w:cstheme="majorHAnsi"/>
+        </w:rPr>
+      </w:pPr>
+    </w:p>
+    <w:p>
+      <w:pPr>
+        <w:spacing w:line="360" w:lineRule="auto"/>
+        <w:jc w:val="both"/>
+        <w:rPr>
+          <w:rFonts w:asciiTheme="majorHAnsi" w:eastAsiaTheme="majorEastAsia" w:hAnsiTheme="majorHAnsi" w:cstheme="majorHAnsi"/>
+        </w:rPr>
+      </w:pPr>
+    </w:p>
+    <w:p>
+      <w:pPr>
+        <w:spacing w:line="360" w:lineRule="auto"/>
+        <w:jc w:val="both"/>
+        <w:rPr>
+          <w:rFonts w:asciiTheme="majorHAnsi" w:eastAsiaTheme="majorEastAsia" w:hAnsiTheme="majorHAnsi" w:cstheme="majorHAnsi"/>
+        </w:rPr>
+      </w:pPr>
+      <w:r>
+        <w:rPr>
+          <w:rFonts w:asciiTheme="majorHAnsi" w:eastAsiaTheme="majorEastAsia" w:hAnsiTheme="majorHAnsi" w:cstheme="majorHAnsi"/>
+          <w:noProof/>
+        </w:rPr>
+        <mc:AlternateContent>
+          <mc:Choice Requires="wps">
+            <w:drawing>
+              <wp:anchor distT="0" distB="0" distL="114300" distR="114300" simplePos="0" relativeHeight="251670528" behindDoc="0" locked="0" layoutInCell="1" allowOverlap="1" wp14:anchorId="7B287283" wp14:editId="68B32C30">
+                <wp:simplePos x="0" y="0"/>
+                <wp:positionH relativeFrom="column">
+                  <wp:posOffset>2206978</wp:posOffset>
+                </wp:positionH>
+                <wp:positionV relativeFrom="paragraph">
+                  <wp:posOffset>10724</wp:posOffset>
+                </wp:positionV>
+                <wp:extent cx="259644" cy="383822"/>
+                <wp:effectExtent l="1270" t="11430" r="0" b="21590"/>
+                <wp:wrapNone/>
+                <wp:docPr id="16" name="Down Arrow 16"/>
+                <wp:cNvGraphicFramePr/>
+                <a:graphic xmlns:a="http://schemas.openxmlformats.org/drawingml/2006/main">
+                  <a:graphicData uri="http://schemas.microsoft.com/office/word/2010/wordprocessingShape">
+                    <wps:wsp>
+                      <wps:cNvSpPr/>
+                      <wps:spPr>
+                        <a:xfrm rot="16200000">
+                          <a:off x="0" y="0"/>
+                          <a:ext cx="259644" cy="383822"/>
+                        </a:xfrm>
+                        <a:prstGeom prst="downArrow">
+                          <a:avLst/>
+                        </a:prstGeom>
+                      </wps:spPr>
+                      <wps:style>
+                        <a:lnRef idx="2">
+                          <a:schemeClr val="dk1">
+                            <a:shade val="50000"/>
+                          </a:schemeClr>
+                        </a:lnRef>
+                        <a:fillRef idx="1">
+                          <a:schemeClr val="dk1"/>
+                        </a:fillRef>
+                        <a:effectRef idx="0">
+                          <a:schemeClr val="dk1"/>
+                        </a:effectRef>
+                        <a:fontRef idx="minor">
+                          <a:schemeClr val="lt1"/>
+                        </a:fontRef>
+                      </wps:style>
+                      <wps:bodyPr rot="0" spcFirstLastPara="0" vertOverflow="overflow" horzOverflow="overflow" vert="horz" wrap="square" lIns="91440" tIns="45720" rIns="91440" bIns="45720" numCol="1" spcCol="0" rtlCol="0" fromWordArt="0" anchor="ctr" anchorCtr="0" forceAA="0" compatLnSpc="1">
+                        <a:prstTxWarp prst="textNoShape">
+                          <a:avLst/>
+                        </a:prstTxWarp>
+                        <a:noAutofit/>
+                      </wps:bodyPr>
+                    </wps:wsp>
+                  </a:graphicData>
+                </a:graphic>
+                <wp14:sizeRelH relativeFrom="margin">
+                  <wp14:pctWidth>0</wp14:pctWidth>
+                </wp14:sizeRelH>
+              </wp:anchor>
+            </w:drawing>
+          </mc:Choice>
+          <mc:Fallback>
+            <w:pict>
+              <v:shapetype w14:anchorId="32DBA05B" id="_x0000_t67" coordsize="21600,21600" o:spt="67" adj="16200,5400" path="m0@0l@1@0@1,0@2,0@2@0,21600@0,10800,21600xe">
+                <v:stroke joinstyle="miter"/>
+                <v:formulas>
+                  <v:f eqn="val #0"/>
+                  <v:f eqn="val #1"/>
+                  <v:f eqn="sum height 0 #1"/>
+                  <v:f eqn="sum 10800 0 #1"/>
+                  <v:f eqn="sum width 0 #0"/>
+                  <v:f eqn="prod @4 @3 10800"/>
+                  <v:f eqn="sum width 0 @5"/>
+                </v:formulas>
+                <v:path o:connecttype="custom" o:connectlocs="10800,0;0,@0;10800,21600;21600,@0" o:connectangles="270,180,90,0" textboxrect="@1,0,@2,@6"/>
+                <v:handles>
+                  <v:h position="#1,#0" xrange="0,10800" yrange="0,21600"/>
+                </v:handles>
+              </v:shapetype>
+              <v:shape id="Down Arrow 16" o:spid="_x0000_s1026" type="#_x0000_t67" style="position:absolute;margin-left:173.8pt;margin-top:.85pt;width:20.45pt;height:30.2pt;rotation:-90;z-index:251670528;visibility:visible;mso-wrap-style:square;mso-width-percent:0;mso-wrap-distance-left:9pt;mso-wrap-distance-top:0;mso-wrap-distance-right:9pt;mso-wrap-distance-bottom:0;mso-position-horizontal:absolute;mso-position-horizontal-relative:text;mso-position-vertical:absolute;mso-position-vertical-relative:text;mso-width-percent:0;mso-width-relative:margin;v-text-anchor:middle" o:gfxdata="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" adj="14294" fillcolor="black [3200]" strokecolor="black [1600]" strokeweight="1pt"/>
+            </w:pict>
+          </mc:Fallback>
+        </mc:AlternateContent>
+      </w:r>
+    </w:p>
+    <w:p>
+      <w:pPr>
+        <w:spacing w:line="360" w:lineRule="auto"/>
+        <w:jc w:val="both"/>
+        <w:rPr>
+          <w:rFonts w:asciiTheme="majorHAnsi" w:eastAsiaTheme="majorEastAsia" w:hAnsiTheme="majorHAnsi" w:cstheme="majorHAnsi"/>
+        </w:rPr>
+      </w:pPr>
+      <w:r>
+        <w:rPr>
+          <w:rFonts w:asciiTheme="majorHAnsi" w:eastAsiaTheme="majorEastAsia" w:hAnsiTheme="majorHAnsi" w:cstheme="majorHAnsi"/>
+          <w:noProof/>
+        </w:rPr>
+        <mc:AlternateContent>
+          <mc:Choice Requires="wps">
+            <w:drawing>
+              <wp:anchor distT="0" distB="0" distL="114300" distR="114300" simplePos="0" relativeHeight="251668480" behindDoc="0" locked="0" layoutInCell="1" allowOverlap="1" wp14:anchorId="3376004C" wp14:editId="4A156745">
+                <wp:simplePos x="0" y="0"/>
+                <wp:positionH relativeFrom="column">
+                  <wp:posOffset>4407959</wp:posOffset>
+                </wp:positionH>
+                <wp:positionV relativeFrom="paragraph">
+                  <wp:posOffset>105128</wp:posOffset>
+                </wp:positionV>
+                <wp:extent cx="259644" cy="383822"/>
+                <wp:effectExtent l="12700" t="0" r="20320" b="22860"/>
+                <wp:wrapNone/>
+                <wp:docPr id="14" name="Down Arrow 14"/>
+                <wp:cNvGraphicFramePr/>
+                <a:graphic xmlns:a="http://schemas.openxmlformats.org/drawingml/2006/main">
+                  <a:graphicData uri="http://schemas.microsoft.com/office/word/2010/wordprocessingShape">
+                    <wps:wsp>
+                      <wps:cNvSpPr/>
+                      <wps:spPr>
+                        <a:xfrm>
+                          <a:off x="0" y="0"/>
+                          <a:ext cx="259644" cy="383822"/>
+                        </a:xfrm>
+                        <a:prstGeom prst="downArrow">
+                          <a:avLst/>
+                        </a:prstGeom>
+                      </wps:spPr>
+                      <wps:style>
+                        <a:lnRef idx="2">
+                          <a:schemeClr val="dk1">
+                            <a:shade val="50000"/>
+                          </a:schemeClr>
+                        </a:lnRef>
+                        <a:fillRef idx="1">
+                          <a:schemeClr val="dk1"/>
+                        </a:fillRef>
+                        <a:effectRef idx="0">
+                          <a:schemeClr val="dk1"/>
+                        </a:effectRef>
+                        <a:fontRef idx="minor">
+                          <a:schemeClr val="lt1"/>
+                        </a:fontRef>
+                      </wps:style>
+                      <wps:bodyPr rot="0" spcFirstLastPara="0" vertOverflow="overflow" horzOverflow="overflow" vert="horz" wrap="square" lIns="91440" tIns="45720" rIns="91440" bIns="45720" numCol="1" spcCol="0" rtlCol="0" fromWordArt="0" anchor="ctr" anchorCtr="0" forceAA="0" compatLnSpc="1">
+                        <a:prstTxWarp prst="textNoShape">
+                          <a:avLst/>
+                        </a:prstTxWarp>
+                        <a:noAutofit/>
+                      </wps:bodyPr>
+                    </wps:wsp>
+                  </a:graphicData>
+                </a:graphic>
+              </wp:anchor>
+            </w:drawing>
+          </mc:Choice>
+          <mc:Fallback>
+            <w:pict>
+              <v:shape w14:anchorId="48750A3B" id="Down Arrow 14" o:spid="_x0000_s1026" type="#_x0000_t67" style="position:absolute;margin-left:347.1pt;margin-top:8.3pt;width:20.45pt;height:30.2pt;z-index:251668480;visibility:visible;mso-wrap-style:square;mso-wrap-distance-left:9pt;mso-wrap-distance-top:0;mso-wrap-distance-right:9pt;mso-wrap-distance-bottom:0;mso-position-horizontal:absolute;mso-position-horizontal-relative:text;mso-position-vertical:absolute;mso-position-vertical-relative:text;v-text-anchor:middle" o:gfxdata="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" adj="14294" fillcolor="black [3200]" strokecolor="black [1600]" strokeweight="1pt"/>
+            </w:pict>
+          </mc:Fallback>
+        </mc:AlternateContent>
+      </w:r>
+    </w:p>
+    <w:p>
+      <w:pPr>
+        <w:spacing w:line="360" w:lineRule="auto"/>
+        <w:jc w:val="both"/>
+        <w:rPr>
+          <w:rFonts w:asciiTheme="majorHAnsi" w:eastAsiaTheme="majorEastAsia" w:hAnsiTheme="majorHAnsi" w:cstheme="majorHAnsi"/>
+        </w:rPr>
+      </w:pPr>
+    </w:p>
+    <w:p>
+      <w:pPr>
+        <w:spacing w:line="360" w:lineRule="auto"/>
+        <w:jc w:val="both"/>
+        <w:rPr>
+          <w:rFonts w:asciiTheme="majorHAnsi" w:eastAsiaTheme="majorEastAsia" w:hAnsiTheme="majorHAnsi" w:cstheme="majorHAnsi"/>
+        </w:rPr>
+      </w:pPr>
+    </w:p>
+    <w:p>
+      <w:pPr>
+        <w:spacing w:line="360" w:lineRule="auto"/>
+        <w:jc w:val="both"/>
+        <w:rPr>
+          <w:rFonts w:asciiTheme="majorHAnsi" w:eastAsiaTheme="majorEastAsia" w:hAnsiTheme="majorHAnsi" w:cstheme="majorHAnsi"/>
+        </w:rPr>
+      </w:pPr>
+    </w:p>
+    <w:p>
+      <w:pPr>
+        <w:spacing w:line="360" w:lineRule="auto"/>
+        <w:jc w:val="both"/>
+        <w:rPr>
+          <w:rFonts w:asciiTheme="majorHAnsi" w:eastAsiaTheme="majorEastAsia" w:hAnsiTheme="majorHAnsi" w:cstheme="majorHAnsi"/>
+        </w:rPr>
+      </w:pPr>
+      <w:r>
+        <w:rPr>
+          <w:rFonts w:asciiTheme="majorHAnsi" w:eastAsiaTheme="majorEastAsia" w:hAnsiTheme="majorHAnsi" w:cstheme="majorHAnsi"/>
+        </w:rPr>
+        <w:drawing>
+          <wp:anchor distT="0" distB="0" distL="114300" distR="114300" simplePos="0" relativeHeight="251666432" behindDoc="0" locked="0" layoutInCell="1" allowOverlap="1" wp14:anchorId="0EC04909" wp14:editId="489C4AE8">
+            <wp:simplePos x="0" y="0"/>
+            <wp:positionH relativeFrom="column">
+              <wp:posOffset>3279140</wp:posOffset>
+            </wp:positionH>
+            <wp:positionV relativeFrom="paragraph">
+              <wp:posOffset>185420</wp:posOffset>
+            </wp:positionV>
+            <wp:extent cx="2934970" cy="2113280"/>
+            <wp:effectExtent l="0" t="0" r="0" b="0"/>
+            <wp:wrapSquare wrapText="bothSides"/>
+            <wp:docPr id="10" name="Picture 10" descr="A screenshot of a cell phone&#10;&#10;Description automatically generated"/>
+            <wp:cNvGraphicFramePr>
+              <a:graphicFrameLocks xmlns:a="http://schemas.openxmlformats.org/drawingml/2006/main" noChangeAspect="1"/>
+            </wp:cNvGraphicFramePr>
+            <a:graphic xmlns:a="http://schemas.openxmlformats.org/drawingml/2006/main">
+              <a:graphicData uri="http://schemas.openxmlformats.org/drawingml/2006/picture">
+                <pic:pic xmlns:pic="http://schemas.openxmlformats.org/drawingml/2006/picture">
+                  <pic:nvPicPr>
+                    <pic:cNvPr id="1" name=""/>
+                    <pic:cNvPicPr/>
+                  </pic:nvPicPr>
+                  <pic:blipFill>
+                    <a:blip r:embed="rId9">
+                      <a:extLst>
+                        <a:ext uri="{28A0092B-C50C-407E-A947-70E740481C1C}">
+                          <a14:useLocalDpi xmlns:a14="http://schemas.microsoft.com/office/drawing/2010/main" val="0"/>
+                        </a:ext>
+                      </a:extLst>
+                    </a:blip>
+                    <a:stretch>
+                      <a:fillRect/>
+                    </a:stretch>
+                  </pic:blipFill>
+                  <pic:spPr>
+                    <a:xfrm>
+                      <a:off x="0" y="0"/>
+                      <a:ext cx="2934970" cy="2113280"/>
+                    </a:xfrm>
+                    <a:prstGeom prst="rect">
+                      <a:avLst/>
+                    </a:prstGeom>
+                  </pic:spPr>
+                </pic:pic>
+              </a:graphicData>
+            </a:graphic>
+            <wp14:sizeRelH relativeFrom="page">
+              <wp14:pctWidth>0</wp14:pctWidth>
+            </wp14:sizeRelH>
+            <wp14:sizeRelV relativeFrom="page">
+              <wp14:pctHeight>0</wp14:pctHeight>
+            </wp14:sizeRelV>
+          </wp:anchor>
+        </w:drawing>
+      </w:r>
+      <w:r>
+        <w:rPr>
+          <w:rFonts w:asciiTheme="majorHAnsi" w:eastAsiaTheme="majorEastAsia" w:hAnsiTheme="majorHAnsi" w:cstheme="majorHAnsi"/>
+        </w:rPr>
+        <w:drawing>
+          <wp:anchor distT="0" distB="0" distL="114300" distR="114300" simplePos="0" relativeHeight="251665408" behindDoc="0" locked="0" layoutInCell="1" allowOverlap="1" wp14:anchorId="2ECE2386" wp14:editId="1E14D2BE">
+            <wp:simplePos x="0" y="0"/>
+            <wp:positionH relativeFrom="column">
+              <wp:posOffset>299085</wp:posOffset>
+            </wp:positionH>
+            <wp:positionV relativeFrom="paragraph">
+              <wp:posOffset>185420</wp:posOffset>
+            </wp:positionV>
+            <wp:extent cx="2934970" cy="2113280"/>
+            <wp:effectExtent l="0" t="0" r="0" b="0"/>
+            <wp:wrapSquare wrapText="bothSides"/>
+            <wp:docPr id="9" name="Picture 9" descr="A screenshot of a cell phone&#10;&#10;Description automatically generated"/>
+            <wp:cNvGraphicFramePr>
+              <a:graphicFrameLocks xmlns:a="http://schemas.openxmlformats.org/drawingml/2006/main" noChangeAspect="1"/>
+            </wp:cNvGraphicFramePr>
+            <a:graphic xmlns:a="http://schemas.openxmlformats.org/drawingml/2006/main">
+              <a:graphicData uri="http://schemas.openxmlformats.org/drawingml/2006/picture">
+                <pic:pic xmlns:pic="http://schemas.openxmlformats.org/drawingml/2006/picture">
+                  <pic:nvPicPr>
+                    <pic:cNvPr id="1" name=""/>
+                    <pic:cNvPicPr/>
+                  </pic:nvPicPr>
+                  <pic:blipFill>
+                    <a:blip r:embed="rId10">
+                      <a:extLst>
+                        <a:ext uri="{28A0092B-C50C-407E-A947-70E740481C1C}">
+                          <a14:useLocalDpi xmlns:a14="http://schemas.microsoft.com/office/drawing/2010/main" val="0"/>
+                        </a:ext>
+                      </a:extLst>
+                    </a:blip>
+                    <a:stretch>
+                      <a:fillRect/>
+                    </a:stretch>
+                  </pic:blipFill>
+                  <pic:spPr>
+                    <a:xfrm>
+                      <a:off x="0" y="0"/>
+                      <a:ext cx="2934970" cy="2113280"/>
+                    </a:xfrm>
+                    <a:prstGeom prst="rect">
+                      <a:avLst/>
+                    </a:prstGeom>
+                  </pic:spPr>
+                </pic:pic>
+              </a:graphicData>
+            </a:graphic>
+            <wp14:sizeRelH relativeFrom="page">
+              <wp14:pctWidth>0</wp14:pctWidth>
+            </wp14:sizeRelH>
+            <wp14:sizeRelV relativeFrom="page">
+              <wp14:pctHeight>0</wp14:pctHeight>
+            </wp14:sizeRelV>
+          </wp:anchor>
+        </w:drawing>
+      </w:r>
+    </w:p>
+    <w:p>
+      <w:pPr>
+        <w:spacing w:line="360" w:lineRule="auto"/>
+        <w:jc w:val="both"/>
+        <w:rPr>
+          <w:rFonts w:asciiTheme="majorHAnsi" w:eastAsiaTheme="majorEastAsia" w:hAnsiTheme="majorHAnsi" w:cstheme="majorHAnsi"/>
+        </w:rPr>
+      </w:pPr>
+    </w:p>
+    <w:p>
+      <w:pPr>
+        <w:spacing w:line="360" w:lineRule="auto"/>
+        <w:jc w:val="both"/>
+        <w:rPr>
+          <w:rFonts w:asciiTheme="majorHAnsi" w:eastAsiaTheme="majorEastAsia" w:hAnsiTheme="majorHAnsi" w:cstheme="majorHAnsi"/>
+        </w:rPr>
+      </w:pPr>
+    </w:p>
+    <w:p>
+      <w:pPr>
+        <w:spacing w:line="360" w:lineRule="auto"/>
+        <w:jc w:val="both"/>
+        <w:rPr>
+          <w:rFonts w:asciiTheme="majorHAnsi" w:eastAsiaTheme="majorEastAsia" w:hAnsiTheme="majorHAnsi" w:cstheme="majorHAnsi"/>
+        </w:rPr>
+      </w:pPr>
+    </w:p>
+    <w:p>
+      <w:pPr>
+        <w:spacing w:line="360" w:lineRule="auto"/>
+        <w:jc w:val="both"/>
+        <w:rPr>
+          <w:rFonts w:asciiTheme="majorHAnsi" w:eastAsiaTheme="majorEastAsia" w:hAnsiTheme="majorHAnsi" w:cstheme="majorHAnsi"/>
+        </w:rPr>
+      </w:pPr>
+      <w:r>
+        <w:rPr>
+          <w:rFonts w:asciiTheme="majorHAnsi" w:eastAsiaTheme="majorEastAsia" w:hAnsiTheme="majorHAnsi" w:cstheme="majorHAnsi"/>
+          <w:noProof/>
+        </w:rPr>
+        <mc:AlternateContent>
+          <mc:Choice Requires="wps">
+            <w:drawing>
+              <wp:anchor distT="0" distB="0" distL="114300" distR="114300" simplePos="0" relativeHeight="251674624" behindDoc="0" locked="0" layoutInCell="1" allowOverlap="1" wp14:anchorId="1AD3BB85" wp14:editId="7E3F0D35">
+                <wp:simplePos x="0" y="0"/>
+                <wp:positionH relativeFrom="column">
+                  <wp:posOffset>5525487</wp:posOffset>
+                </wp:positionH>
+                <wp:positionV relativeFrom="paragraph">
+                  <wp:posOffset>231422</wp:posOffset>
+                </wp:positionV>
+                <wp:extent cx="259644" cy="383822"/>
+                <wp:effectExtent l="12700" t="0" r="20320" b="22860"/>
+                <wp:wrapNone/>
+                <wp:docPr id="18" name="Down Arrow 18"/>
+                <wp:cNvGraphicFramePr/>
+                <a:graphic xmlns:a="http://schemas.openxmlformats.org/drawingml/2006/main">
+                  <a:graphicData uri="http://schemas.microsoft.com/office/word/2010/wordprocessingShape">
+                    <wps:wsp>
+                      <wps:cNvSpPr/>
+                      <wps:spPr>
+                        <a:xfrm>
+                          <a:off x="0" y="0"/>
+                          <a:ext cx="259644" cy="383822"/>
+                        </a:xfrm>
+                        <a:prstGeom prst="downArrow">
+                          <a:avLst/>
+                        </a:prstGeom>
+                      </wps:spPr>
+                      <wps:style>
+                        <a:lnRef idx="2">
+                          <a:schemeClr val="dk1">
+                            <a:shade val="50000"/>
+                          </a:schemeClr>
+                        </a:lnRef>
+                        <a:fillRef idx="1">
+                          <a:schemeClr val="dk1"/>
+                        </a:fillRef>
+                        <a:effectRef idx="0">
+                          <a:schemeClr val="dk1"/>
+                        </a:effectRef>
+                        <a:fontRef idx="minor">
+                          <a:schemeClr val="lt1"/>
+                        </a:fontRef>
+                      </wps:style>
+                      <wps:bodyPr rot="0" spcFirstLastPara="0" vertOverflow="overflow" horzOverflow="overflow" vert="horz" wrap="square" lIns="91440" tIns="45720" rIns="91440" bIns="45720" numCol="1" spcCol="0" rtlCol="0" fromWordArt="0" anchor="ctr" anchorCtr="0" forceAA="0" compatLnSpc="1">
+                        <a:prstTxWarp prst="textNoShape">
+                          <a:avLst/>
+                        </a:prstTxWarp>
+                        <a:noAutofit/>
+                      </wps:bodyPr>
+                    </wps:wsp>
+                  </a:graphicData>
+                </a:graphic>
+                <wp14:sizeRelH relativeFrom="margin">
+                  <wp14:pctWidth>0</wp14:pctWidth>
+                </wp14:sizeRelH>
+              </wp:anchor>
+            </w:drawing>
+          </mc:Choice>
+          <mc:Fallback>
+            <w:pict>
+              <v:shape w14:anchorId="46EAE0B7" id="Down Arrow 18" o:spid="_x0000_s1026" type="#_x0000_t67" style="position:absolute;margin-left:435.1pt;margin-top:18.2pt;width:20.45pt;height:30.2pt;z-index:251674624;visibility:visible;mso-wrap-style:square;mso-width-percent:0;mso-wrap-distance-left:9pt;mso-wrap-distance-top:0;mso-wrap-distance-right:9pt;mso-wrap-distance-bottom:0;mso-position-horizontal:absolute;mso-position-horizontal-relative:text;mso-position-vertical:absolute;mso-position-vertical-relative:text;mso-width-percent:0;mso-width-relative:margin;v-text-anchor:middle" o:gfxdata="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" adj="14294" fillcolor="black [3200]" strokecolor="black [1600]" strokeweight="1pt"/>
+            </w:pict>
+          </mc:Fallback>
+        </mc:AlternateContent>
+      </w:r>
+      <w:r>
+        <w:rPr>
+          <w:rFonts w:asciiTheme="majorHAnsi" w:eastAsiaTheme="majorEastAsia" w:hAnsiTheme="majorHAnsi" w:cstheme="majorHAnsi"/>
+          <w:noProof/>
+        </w:rPr>
+        <mc:AlternateContent>
+          <mc:Choice Requires="wps">
+            <w:drawing>
+              <wp:anchor distT="0" distB="0" distL="114300" distR="114300" simplePos="0" relativeHeight="251672576" behindDoc="0" locked="0" layoutInCell="1" allowOverlap="1" wp14:anchorId="2306CA10" wp14:editId="0D8B4C0F">
+                <wp:simplePos x="0" y="0"/>
+                <wp:positionH relativeFrom="column">
+                  <wp:posOffset>886108</wp:posOffset>
+                </wp:positionH>
+                <wp:positionV relativeFrom="paragraph">
+                  <wp:posOffset>51223</wp:posOffset>
+                </wp:positionV>
+                <wp:extent cx="259644" cy="383822"/>
+                <wp:effectExtent l="12700" t="12700" r="20320" b="10160"/>
+                <wp:wrapNone/>
+                <wp:docPr id="17" name="Down Arrow 17"/>
+                <wp:cNvGraphicFramePr/>
+                <a:graphic xmlns:a="http://schemas.openxmlformats.org/drawingml/2006/main">
+                  <a:graphicData uri="http://schemas.microsoft.com/office/word/2010/wordprocessingShape">
+                    <wps:wsp>
+                      <wps:cNvSpPr/>
+                      <wps:spPr>
+                        <a:xfrm rot="10800000">
+                          <a:off x="0" y="0"/>
+                          <a:ext cx="259644" cy="383822"/>
+                        </a:xfrm>
+                        <a:prstGeom prst="downArrow">
+                          <a:avLst/>
+                        </a:prstGeom>
+                      </wps:spPr>
+                      <wps:style>
+                        <a:lnRef idx="2">
+                          <a:schemeClr val="dk1">
+                            <a:shade val="50000"/>
+                          </a:schemeClr>
+                        </a:lnRef>
+                        <a:fillRef idx="1">
+                          <a:schemeClr val="dk1"/>
+                        </a:fillRef>
+                        <a:effectRef idx="0">
+                          <a:schemeClr val="dk1"/>
+                        </a:effectRef>
+                        <a:fontRef idx="minor">
+                          <a:schemeClr val="lt1"/>
+                        </a:fontRef>
+                      </wps:style>
+                      <wps:bodyPr rot="0" spcFirstLastPara="0" vertOverflow="overflow" horzOverflow="overflow" vert="horz" wrap="square" lIns="91440" tIns="45720" rIns="91440" bIns="45720" numCol="1" spcCol="0" rtlCol="0" fromWordArt="0" anchor="ctr" anchorCtr="0" forceAA="0" compatLnSpc="1">
+                        <a:prstTxWarp prst="textNoShape">
+                          <a:avLst/>
+                        </a:prstTxWarp>
+                        <a:noAutofit/>
+                      </wps:bodyPr>
+                    </wps:wsp>
+                  </a:graphicData>
+                </a:graphic>
+                <wp14:sizeRelH relativeFrom="margin">
+                  <wp14:pctWidth>0</wp14:pctWidth>
+                </wp14:sizeRelH>
+              </wp:anchor>
+            </w:drawing>
+          </mc:Choice>
+          <mc:Fallback>
+            <w:pict>
+              <v:shape w14:anchorId="57424D21" id="Down Arrow 17" o:spid="_x0000_s1026" type="#_x0000_t67" style="position:absolute;margin-left:69.75pt;margin-top:4.05pt;width:20.45pt;height:30.2pt;rotation:180;z-index:251672576;visibility:visible;mso-wrap-style:square;mso-width-percent:0;mso-wrap-distance-left:9pt;mso-wrap-distance-top:0;mso-wrap-distance-right:9pt;mso-wrap-distance-bottom:0;mso-position-horizontal:absolute;mso-position-horizontal-relative:text;mso-position-vertical:absolute;mso-position-vertical-relative:text;mso-width-percent:0;mso-width-relative:margin;v-text-anchor:middle" o:gfxdata="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" adj="14294" fillcolor="black [3200]" strokecolor="black [1600]" strokeweight="1pt"/>
+            </w:pict>
+          </mc:Fallback>
+        </mc:AlternateContent>
+      </w:r>
+    </w:p>
+    <w:p>
+      <w:pPr>
+        <w:spacing w:line="360" w:lineRule="auto"/>
+        <w:jc w:val="both"/>
+        <w:rPr>
+          <w:rFonts w:asciiTheme="majorHAnsi" w:eastAsiaTheme="majorEastAsia" w:hAnsiTheme="majorHAnsi" w:cstheme="majorHAnsi"/>
+        </w:rPr>
+      </w:pPr>
+    </w:p>
+    <w:p>
+      <w:pPr>
+        <w:spacing w:line="360" w:lineRule="auto"/>
+        <w:jc w:val="both"/>
+        <w:rPr>
+          <w:rFonts w:asciiTheme="majorHAnsi" w:eastAsiaTheme="majorEastAsia" w:hAnsiTheme="majorHAnsi" w:cstheme="majorHAnsi"/>
+        </w:rPr>
+      </w:pPr>
+    </w:p>
+    <w:p>
+      <w:pPr>
+        <w:spacing w:line="360" w:lineRule="auto"/>
+        <w:jc w:val="both"/>
+        <w:rPr>
+          <w:rFonts w:asciiTheme="majorHAnsi" w:eastAsiaTheme="majorEastAsia" w:hAnsiTheme="majorHAnsi" w:cstheme="majorHAnsi"/>
+        </w:rPr>
+      </w:pPr>
     </w:p>
     <w:p>
       <w:pPr>
@@ -607,11 +1703,7 @@
           </mc:Choice>
           <mc:Fallback>
             <w:pict>
-              <v:shapetype w14:anchorId="0DB38137" id="_x0000_t202" coordsize="21600,21600" o:spt="202" path="m,l,21600r21600,l21600,xe">
-                <v:stroke joinstyle="miter"/>
-                <v:path gradientshapeok="t" o:connecttype="rect"/>
-              </v:shapetype>
-              <v:shape id="Text Box 1" o:spid="_x0000_s1026" type="#_x0000_t202" style="position:absolute;left:0;text-align:left;margin-left:126.7pt;margin-top:179pt;width:2in;height:96.55pt;z-index:251659264;visibility:visible;mso-wrap-style:none;mso-height-percent:0;mso-wrap-distance-left:9pt;mso-wrap-distance-top:0;mso-wrap-distance-right:9pt;mso-wrap-distance-bottom:0;mso-position-horizontal:absolute;mso-position-horizontal-relative:text;mso-position-vertical:absolute;mso-position-vertical-relative:text;mso-height-percent:0;mso-height-relative:margin;v-text-anchor:top" o:gfxdata="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" filled="f" strokecolor="white [3212]">
+              <v:shape w14:anchorId="0DB38137" id="Text Box 1" o:spid="_x0000_s1028" type="#_x0000_t202" style="position:absolute;left:0;text-align:left;margin-left:126.7pt;margin-top:179pt;width:2in;height:96.55pt;z-index:251659264;visibility:visible;mso-wrap-style:none;mso-height-percent:0;mso-wrap-distance-left:9pt;mso-wrap-distance-top:0;mso-wrap-distance-right:9pt;mso-wrap-distance-bottom:0;mso-position-horizontal:absolute;mso-position-horizontal-relative:text;mso-position-vertical:absolute;mso-position-vertical-relative:text;mso-height-percent:0;mso-height-relative:margin;v-text-anchor:top" o:gfxdata="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" filled="f" strokecolor="white [3212]">
                 <v:textbox>
                   <w:txbxContent>
                     <w:p>
@@ -724,7 +1816,7 @@
             <wp:cNvGraphicFramePr/>
             <a:graphic xmlns:a="http://schemas.openxmlformats.org/drawingml/2006/main">
               <a:graphicData uri="http://schemas.openxmlformats.org/drawingml/2006/diagram">
-                <dgm:relIds xmlns:dgm="http://schemas.openxmlformats.org/drawingml/2006/diagram" xmlns:r="http://schemas.openxmlformats.org/officeDocument/2006/relationships" r:dm="rId5" r:lo="rId6" r:qs="rId7" r:cs="rId8"/>
+                <dgm:relIds xmlns:dgm="http://schemas.openxmlformats.org/drawingml/2006/diagram" xmlns:r="http://schemas.openxmlformats.org/officeDocument/2006/relationships" r:dm="rId11" r:lo="rId12" r:qs="rId13" r:cs="rId14"/>
               </a:graphicData>
             </a:graphic>
           </wp:inline>
@@ -887,7 +1979,19 @@
           <w:rFonts w:asciiTheme="majorHAnsi" w:eastAsiaTheme="majorEastAsia" w:hAnsiTheme="majorHAnsi" w:cstheme="majorHAnsi"/>
         </w:rPr>
         <w:lastRenderedPageBreak/>
-        <w:t>Results from Testing Code with K = 1, 2, 3:</w:t>
+        <w:t>Results from Testing Code with K = 1, 2, 3</w:t>
+      </w:r>
+      <w:r>
+        <w:rPr>
+          <w:rFonts w:asciiTheme="majorHAnsi" w:eastAsiaTheme="majorEastAsia" w:hAnsiTheme="majorHAnsi" w:cstheme="majorHAnsi"/>
+        </w:rPr>
+        <w:t xml:space="preserve"> (to ensure random initial cluster values are being generated)</w:t>
+      </w:r>
+      <w:r>
+        <w:rPr>
+          <w:rFonts w:asciiTheme="majorHAnsi" w:eastAsiaTheme="majorEastAsia" w:hAnsiTheme="majorHAnsi" w:cstheme="majorHAnsi"/>
+        </w:rPr>
+        <w:t>:</w:t>
       </w:r>
     </w:p>
     <w:p>
@@ -911,7 +2015,7 @@
     </w:p>
     <w:tbl>
       <w:tblPr>
-        <w:tblStyle w:val="TableGridLight"/>
+        <w:tblStyle w:val="PlainTable1"/>
         <w:tblW w:w="10925" w:type="dxa"/>
         <w:tblLook w:val="04A0" w:firstRow="1" w:lastRow="0" w:firstColumn="1" w:lastColumn="0" w:noHBand="0" w:noVBand="1"/>
       </w:tblPr>
@@ -922,10 +2026,12 @@
       </w:tblGrid>
       <w:tr>
         <w:trPr>
+          <w:cnfStyle w:val="100000000000" w:firstRow="1" w:lastRow="0" w:firstColumn="0" w:lastColumn="0" w:oddVBand="0" w:evenVBand="0" w:oddHBand="0" w:evenHBand="0" w:firstRowFirstColumn="0" w:firstRowLastColumn="0" w:lastRowFirstColumn="0" w:lastRowLastColumn="0"/>
           <w:trHeight w:val="440"/>
         </w:trPr>
         <w:tc>
           <w:tcPr>
+            <w:cnfStyle w:val="001000000000" w:firstRow="0" w:lastRow="0" w:firstColumn="1" w:lastColumn="0" w:oddVBand="0" w:evenVBand="0" w:oddHBand="0" w:evenHBand="0" w:firstRowFirstColumn="0" w:firstRowLastColumn="0" w:lastRowFirstColumn="0" w:lastRowLastColumn="0"/>
             <w:tcW w:w="2799" w:type="dxa"/>
           </w:tcPr>
           <w:p>
@@ -934,15 +2040,13 @@
               <w:jc w:val="both"/>
               <w:rPr>
                 <w:rFonts w:asciiTheme="majorHAnsi" w:eastAsiaTheme="majorEastAsia" w:hAnsiTheme="majorHAnsi" w:cstheme="majorHAnsi"/>
-                <w:b/>
-                <w:bCs/>
+                <w:b w:val="0"/>
+                <w:bCs w:val="0"/>
               </w:rPr>
             </w:pPr>
             <w:r>
               <w:rPr>
                 <w:rFonts w:asciiTheme="majorHAnsi" w:eastAsiaTheme="majorEastAsia" w:hAnsiTheme="majorHAnsi" w:cstheme="majorHAnsi"/>
-                <w:b/>
-                <w:bCs/>
               </w:rPr>
               <w:t>Trial</w:t>
             </w:r>
@@ -956,17 +2060,16 @@
             <w:pPr>
               <w:spacing w:line="360" w:lineRule="auto"/>
               <w:jc w:val="both"/>
-              <w:rPr>
-                <w:rFonts w:asciiTheme="majorHAnsi" w:eastAsiaTheme="majorEastAsia" w:hAnsiTheme="majorHAnsi" w:cstheme="majorHAnsi"/>
-                <w:b/>
-                <w:bCs/>
+              <w:cnfStyle w:val="100000000000" w:firstRow="1" w:lastRow="0" w:firstColumn="0" w:lastColumn="0" w:oddVBand="0" w:evenVBand="0" w:oddHBand="0" w:evenHBand="0" w:firstRowFirstColumn="0" w:firstRowLastColumn="0" w:lastRowFirstColumn="0" w:lastRowLastColumn="0"/>
+              <w:rPr>
+                <w:rFonts w:asciiTheme="majorHAnsi" w:eastAsiaTheme="majorEastAsia" w:hAnsiTheme="majorHAnsi" w:cstheme="majorHAnsi"/>
+                <w:b w:val="0"/>
+                <w:bCs w:val="0"/>
               </w:rPr>
             </w:pPr>
             <w:r>
               <w:rPr>
                 <w:rFonts w:asciiTheme="majorHAnsi" w:eastAsiaTheme="majorEastAsia" w:hAnsiTheme="majorHAnsi" w:cstheme="majorHAnsi"/>
-                <w:b/>
-                <w:bCs/>
               </w:rPr>
               <w:t>initialClusterArray_x</w:t>
             </w:r>
@@ -980,17 +2083,16 @@
             <w:pPr>
               <w:spacing w:line="360" w:lineRule="auto"/>
               <w:jc w:val="both"/>
-              <w:rPr>
-                <w:rFonts w:asciiTheme="majorHAnsi" w:eastAsiaTheme="majorEastAsia" w:hAnsiTheme="majorHAnsi" w:cstheme="majorHAnsi"/>
-                <w:b/>
-                <w:bCs/>
+              <w:cnfStyle w:val="100000000000" w:firstRow="1" w:lastRow="0" w:firstColumn="0" w:lastColumn="0" w:oddVBand="0" w:evenVBand="0" w:oddHBand="0" w:evenHBand="0" w:firstRowFirstColumn="0" w:firstRowLastColumn="0" w:lastRowFirstColumn="0" w:lastRowLastColumn="0"/>
+              <w:rPr>
+                <w:rFonts w:asciiTheme="majorHAnsi" w:eastAsiaTheme="majorEastAsia" w:hAnsiTheme="majorHAnsi" w:cstheme="majorHAnsi"/>
+                <w:b w:val="0"/>
+                <w:bCs w:val="0"/>
               </w:rPr>
             </w:pPr>
             <w:r>
               <w:rPr>
                 <w:rFonts w:asciiTheme="majorHAnsi" w:eastAsiaTheme="majorEastAsia" w:hAnsiTheme="majorHAnsi" w:cstheme="majorHAnsi"/>
-                <w:b/>
-                <w:bCs/>
               </w:rPr>
               <w:t>initialClusterArray_y</w:t>
             </w:r>
@@ -999,10 +2101,12 @@
       </w:tr>
       <w:tr>
         <w:trPr>
+          <w:cnfStyle w:val="000000100000" w:firstRow="0" w:lastRow="0" w:firstColumn="0" w:lastColumn="0" w:oddVBand="0" w:evenVBand="0" w:oddHBand="1" w:evenHBand="0" w:firstRowFirstColumn="0" w:firstRowLastColumn="0" w:lastRowFirstColumn="0" w:lastRowLastColumn="0"/>
           <w:trHeight w:val="440"/>
         </w:trPr>
         <w:tc>
           <w:tcPr>
+            <w:cnfStyle w:val="001000000000" w:firstRow="0" w:lastRow="0" w:firstColumn="1" w:lastColumn="0" w:oddVBand="0" w:evenVBand="0" w:oddHBand="0" w:evenHBand="0" w:firstRowFirstColumn="0" w:firstRowLastColumn="0" w:lastRowFirstColumn="0" w:lastRowLastColumn="0"/>
             <w:tcW w:w="2799" w:type="dxa"/>
           </w:tcPr>
           <w:p>
@@ -1029,6 +2133,7 @@
             <w:pPr>
               <w:spacing w:line="360" w:lineRule="auto"/>
               <w:jc w:val="both"/>
+              <w:cnfStyle w:val="000000100000" w:firstRow="0" w:lastRow="0" w:firstColumn="0" w:lastColumn="0" w:oddVBand="0" w:evenVBand="0" w:oddHBand="1" w:evenHBand="0" w:firstRowFirstColumn="0" w:firstRowLastColumn="0" w:lastRowFirstColumn="0" w:lastRowLastColumn="0"/>
               <w:rPr>
                 <w:rFonts w:asciiTheme="majorHAnsi" w:eastAsiaTheme="majorEastAsia" w:hAnsiTheme="majorHAnsi" w:cstheme="majorHAnsi"/>
               </w:rPr>
@@ -1049,6 +2154,7 @@
             <w:pPr>
               <w:spacing w:line="360" w:lineRule="auto"/>
               <w:jc w:val="both"/>
+              <w:cnfStyle w:val="000000100000" w:firstRow="0" w:lastRow="0" w:firstColumn="0" w:lastColumn="0" w:oddVBand="0" w:evenVBand="0" w:oddHBand="1" w:evenHBand="0" w:firstRowFirstColumn="0" w:firstRowLastColumn="0" w:lastRowFirstColumn="0" w:lastRowLastColumn="0"/>
               <w:rPr>
                 <w:rFonts w:asciiTheme="majorHAnsi" w:eastAsiaTheme="majorEastAsia" w:hAnsiTheme="majorHAnsi" w:cstheme="majorHAnsi"/>
               </w:rPr>
@@ -1068,6 +2174,7 @@
         </w:trPr>
         <w:tc>
           <w:tcPr>
+            <w:cnfStyle w:val="001000000000" w:firstRow="0" w:lastRow="0" w:firstColumn="1" w:lastColumn="0" w:oddVBand="0" w:evenVBand="0" w:oddHBand="0" w:evenHBand="0" w:firstRowFirstColumn="0" w:firstRowLastColumn="0" w:lastRowFirstColumn="0" w:lastRowLastColumn="0"/>
             <w:tcW w:w="2799" w:type="dxa"/>
           </w:tcPr>
           <w:p>
@@ -1094,6 +2201,7 @@
             <w:pPr>
               <w:spacing w:line="360" w:lineRule="auto"/>
               <w:jc w:val="both"/>
+              <w:cnfStyle w:val="000000000000" w:firstRow="0" w:lastRow="0" w:firstColumn="0" w:lastColumn="0" w:oddVBand="0" w:evenVBand="0" w:oddHBand="0" w:evenHBand="0" w:firstRowFirstColumn="0" w:firstRowLastColumn="0" w:lastRowFirstColumn="0" w:lastRowLastColumn="0"/>
               <w:rPr>
                 <w:rFonts w:asciiTheme="majorHAnsi" w:eastAsiaTheme="majorEastAsia" w:hAnsiTheme="majorHAnsi" w:cstheme="majorHAnsi"/>
               </w:rPr>
@@ -1140,6 +2248,7 @@
             <w:pPr>
               <w:spacing w:line="360" w:lineRule="auto"/>
               <w:jc w:val="both"/>
+              <w:cnfStyle w:val="000000000000" w:firstRow="0" w:lastRow="0" w:firstColumn="0" w:lastColumn="0" w:oddVBand="0" w:evenVBand="0" w:oddHBand="0" w:evenHBand="0" w:firstRowFirstColumn="0" w:firstRowLastColumn="0" w:lastRowFirstColumn="0" w:lastRowLastColumn="0"/>
               <w:rPr>
                 <w:rFonts w:asciiTheme="majorHAnsi" w:eastAsiaTheme="majorEastAsia" w:hAnsiTheme="majorHAnsi" w:cstheme="majorHAnsi"/>
               </w:rPr>
@@ -1155,10 +2264,12 @@
       </w:tr>
       <w:tr>
         <w:trPr>
+          <w:cnfStyle w:val="000000100000" w:firstRow="0" w:lastRow="0" w:firstColumn="0" w:lastColumn="0" w:oddVBand="0" w:evenVBand="0" w:oddHBand="1" w:evenHBand="0" w:firstRowFirstColumn="0" w:firstRowLastColumn="0" w:lastRowFirstColumn="0" w:lastRowLastColumn="0"/>
           <w:trHeight w:val="440"/>
         </w:trPr>
         <w:tc>
           <w:tcPr>
+            <w:cnfStyle w:val="001000000000" w:firstRow="0" w:lastRow="0" w:firstColumn="1" w:lastColumn="0" w:oddVBand="0" w:evenVBand="0" w:oddHBand="0" w:evenHBand="0" w:firstRowFirstColumn="0" w:firstRowLastColumn="0" w:lastRowFirstColumn="0" w:lastRowLastColumn="0"/>
             <w:tcW w:w="2799" w:type="dxa"/>
           </w:tcPr>
           <w:p>
@@ -1185,6 +2296,7 @@
             <w:pPr>
               <w:spacing w:line="360" w:lineRule="auto"/>
               <w:jc w:val="both"/>
+              <w:cnfStyle w:val="000000100000" w:firstRow="0" w:lastRow="0" w:firstColumn="0" w:lastColumn="0" w:oddVBand="0" w:evenVBand="0" w:oddHBand="1" w:evenHBand="0" w:firstRowFirstColumn="0" w:firstRowLastColumn="0" w:lastRowFirstColumn="0" w:lastRowLastColumn="0"/>
               <w:rPr>
                 <w:rFonts w:asciiTheme="majorHAnsi" w:eastAsiaTheme="majorEastAsia" w:hAnsiTheme="majorHAnsi" w:cstheme="majorHAnsi"/>
               </w:rPr>
@@ -1205,6 +2317,7 @@
             <w:pPr>
               <w:spacing w:line="360" w:lineRule="auto"/>
               <w:jc w:val="both"/>
+              <w:cnfStyle w:val="000000100000" w:firstRow="0" w:lastRow="0" w:firstColumn="0" w:lastColumn="0" w:oddVBand="0" w:evenVBand="0" w:oddHBand="1" w:evenHBand="0" w:firstRowFirstColumn="0" w:firstRowLastColumn="0" w:lastRowFirstColumn="0" w:lastRowLastColumn="0"/>
               <w:rPr>
                 <w:rFonts w:asciiTheme="majorHAnsi" w:eastAsiaTheme="majorEastAsia" w:hAnsiTheme="majorHAnsi" w:cstheme="majorHAnsi"/>
               </w:rPr>
@@ -1249,7 +2362,7 @@
     </w:p>
     <w:tbl>
       <w:tblPr>
-        <w:tblStyle w:val="TableGridLight"/>
+        <w:tblStyle w:val="PlainTable1"/>
         <w:tblW w:w="10925" w:type="dxa"/>
         <w:tblLook w:val="04A0" w:firstRow="1" w:lastRow="0" w:firstColumn="1" w:lastColumn="0" w:noHBand="0" w:noVBand="1"/>
       </w:tblPr>
@@ -1260,10 +2373,12 @@
       </w:tblGrid>
       <w:tr>
         <w:trPr>
+          <w:cnfStyle w:val="100000000000" w:firstRow="1" w:lastRow="0" w:firstColumn="0" w:lastColumn="0" w:oddVBand="0" w:evenVBand="0" w:oddHBand="0" w:evenHBand="0" w:firstRowFirstColumn="0" w:firstRowLastColumn="0" w:lastRowFirstColumn="0" w:lastRowLastColumn="0"/>
           <w:trHeight w:val="440"/>
         </w:trPr>
         <w:tc>
           <w:tcPr>
+            <w:cnfStyle w:val="001000000000" w:firstRow="0" w:lastRow="0" w:firstColumn="1" w:lastColumn="0" w:oddVBand="0" w:evenVBand="0" w:oddHBand="0" w:evenHBand="0" w:firstRowFirstColumn="0" w:firstRowLastColumn="0" w:lastRowFirstColumn="0" w:lastRowLastColumn="0"/>
             <w:tcW w:w="2799" w:type="dxa"/>
           </w:tcPr>
           <w:p>
@@ -1272,15 +2387,13 @@
               <w:jc w:val="both"/>
               <w:rPr>
                 <w:rFonts w:asciiTheme="majorHAnsi" w:eastAsiaTheme="majorEastAsia" w:hAnsiTheme="majorHAnsi" w:cstheme="majorHAnsi"/>
-                <w:b/>
-                <w:bCs/>
+                <w:b w:val="0"/>
+                <w:bCs w:val="0"/>
               </w:rPr>
             </w:pPr>
             <w:r>
               <w:rPr>
                 <w:rFonts w:asciiTheme="majorHAnsi" w:eastAsiaTheme="majorEastAsia" w:hAnsiTheme="majorHAnsi" w:cstheme="majorHAnsi"/>
-                <w:b/>
-                <w:bCs/>
               </w:rPr>
               <w:t>Trial</w:t>
             </w:r>
@@ -1294,17 +2407,16 @@
             <w:pPr>
               <w:spacing w:line="360" w:lineRule="auto"/>
               <w:jc w:val="both"/>
-              <w:rPr>
-                <w:rFonts w:asciiTheme="majorHAnsi" w:eastAsiaTheme="majorEastAsia" w:hAnsiTheme="majorHAnsi" w:cstheme="majorHAnsi"/>
-                <w:b/>
-                <w:bCs/>
+              <w:cnfStyle w:val="100000000000" w:firstRow="1" w:lastRow="0" w:firstColumn="0" w:lastColumn="0" w:oddVBand="0" w:evenVBand="0" w:oddHBand="0" w:evenHBand="0" w:firstRowFirstColumn="0" w:firstRowLastColumn="0" w:lastRowFirstColumn="0" w:lastRowLastColumn="0"/>
+              <w:rPr>
+                <w:rFonts w:asciiTheme="majorHAnsi" w:eastAsiaTheme="majorEastAsia" w:hAnsiTheme="majorHAnsi" w:cstheme="majorHAnsi"/>
+                <w:b w:val="0"/>
+                <w:bCs w:val="0"/>
               </w:rPr>
             </w:pPr>
             <w:r>
               <w:rPr>
                 <w:rFonts w:asciiTheme="majorHAnsi" w:eastAsiaTheme="majorEastAsia" w:hAnsiTheme="majorHAnsi" w:cstheme="majorHAnsi"/>
-                <w:b/>
-                <w:bCs/>
               </w:rPr>
               <w:t>initialClusterArray_x</w:t>
             </w:r>
@@ -1318,17 +2430,16 @@
             <w:pPr>
               <w:spacing w:line="360" w:lineRule="auto"/>
               <w:jc w:val="both"/>
-              <w:rPr>
-                <w:rFonts w:asciiTheme="majorHAnsi" w:eastAsiaTheme="majorEastAsia" w:hAnsiTheme="majorHAnsi" w:cstheme="majorHAnsi"/>
-                <w:b/>
-                <w:bCs/>
+              <w:cnfStyle w:val="100000000000" w:firstRow="1" w:lastRow="0" w:firstColumn="0" w:lastColumn="0" w:oddVBand="0" w:evenVBand="0" w:oddHBand="0" w:evenHBand="0" w:firstRowFirstColumn="0" w:firstRowLastColumn="0" w:lastRowFirstColumn="0" w:lastRowLastColumn="0"/>
+              <w:rPr>
+                <w:rFonts w:asciiTheme="majorHAnsi" w:eastAsiaTheme="majorEastAsia" w:hAnsiTheme="majorHAnsi" w:cstheme="majorHAnsi"/>
+                <w:b w:val="0"/>
+                <w:bCs w:val="0"/>
               </w:rPr>
             </w:pPr>
             <w:r>
               <w:rPr>
                 <w:rFonts w:asciiTheme="majorHAnsi" w:eastAsiaTheme="majorEastAsia" w:hAnsiTheme="majorHAnsi" w:cstheme="majorHAnsi"/>
-                <w:b/>
-                <w:bCs/>
               </w:rPr>
               <w:t>initialClusterArray_y</w:t>
             </w:r>
@@ -1337,10 +2448,12 @@
       </w:tr>
       <w:tr>
         <w:trPr>
+          <w:cnfStyle w:val="000000100000" w:firstRow="0" w:lastRow="0" w:firstColumn="0" w:lastColumn="0" w:oddVBand="0" w:evenVBand="0" w:oddHBand="1" w:evenHBand="0" w:firstRowFirstColumn="0" w:firstRowLastColumn="0" w:lastRowFirstColumn="0" w:lastRowLastColumn="0"/>
           <w:trHeight w:val="440"/>
         </w:trPr>
         <w:tc>
           <w:tcPr>
+            <w:cnfStyle w:val="001000000000" w:firstRow="0" w:lastRow="0" w:firstColumn="1" w:lastColumn="0" w:oddVBand="0" w:evenVBand="0" w:oddHBand="0" w:evenHBand="0" w:firstRowFirstColumn="0" w:firstRowLastColumn="0" w:lastRowFirstColumn="0" w:lastRowLastColumn="0"/>
             <w:tcW w:w="2799" w:type="dxa"/>
           </w:tcPr>
           <w:p>
@@ -1367,6 +2480,7 @@
             <w:pPr>
               <w:spacing w:line="360" w:lineRule="auto"/>
               <w:jc w:val="both"/>
+              <w:cnfStyle w:val="000000100000" w:firstRow="0" w:lastRow="0" w:firstColumn="0" w:lastColumn="0" w:oddVBand="0" w:evenVBand="0" w:oddHBand="1" w:evenHBand="0" w:firstRowFirstColumn="0" w:firstRowLastColumn="0" w:lastRowFirstColumn="0" w:lastRowLastColumn="0"/>
               <w:rPr>
                 <w:rFonts w:asciiTheme="majorHAnsi" w:eastAsiaTheme="majorEastAsia" w:hAnsiTheme="majorHAnsi" w:cstheme="majorHAnsi"/>
               </w:rPr>
@@ -1375,13 +2489,7 @@
               <w:rPr>
                 <w:rFonts w:asciiTheme="majorHAnsi" w:eastAsiaTheme="majorEastAsia" w:hAnsiTheme="majorHAnsi" w:cstheme="majorHAnsi"/>
               </w:rPr>
-              <w:t>[0.</w:t>
-            </w:r>
-            <w:r>
-              <w:rPr>
-                <w:rFonts w:asciiTheme="majorHAnsi" w:eastAsiaTheme="majorEastAsia" w:hAnsiTheme="majorHAnsi" w:cstheme="majorHAnsi"/>
-              </w:rPr>
-              <w:t>939, 0.707]</w:t>
+              <w:t>[0.939, 0.707]</w:t>
             </w:r>
           </w:p>
         </w:tc>
@@ -1393,6 +2501,7 @@
             <w:pPr>
               <w:spacing w:line="360" w:lineRule="auto"/>
               <w:jc w:val="both"/>
+              <w:cnfStyle w:val="000000100000" w:firstRow="0" w:lastRow="0" w:firstColumn="0" w:lastColumn="0" w:oddVBand="0" w:evenVBand="0" w:oddHBand="1" w:evenHBand="0" w:firstRowFirstColumn="0" w:firstRowLastColumn="0" w:lastRowFirstColumn="0" w:lastRowLastColumn="0"/>
               <w:rPr>
                 <w:rFonts w:asciiTheme="majorHAnsi" w:eastAsiaTheme="majorEastAsia" w:hAnsiTheme="majorHAnsi" w:cstheme="majorHAnsi"/>
               </w:rPr>
@@ -1401,19 +2510,7 @@
               <w:rPr>
                 <w:rFonts w:asciiTheme="majorHAnsi" w:eastAsiaTheme="majorEastAsia" w:hAnsiTheme="majorHAnsi" w:cstheme="majorHAnsi"/>
               </w:rPr>
-              <w:t>[0.</w:t>
-            </w:r>
-            <w:r>
-              <w:rPr>
-                <w:rFonts w:asciiTheme="majorHAnsi" w:eastAsiaTheme="majorEastAsia" w:hAnsiTheme="majorHAnsi" w:cstheme="majorHAnsi"/>
-              </w:rPr>
-              <w:t>062, 0.143</w:t>
-            </w:r>
-            <w:r>
-              <w:rPr>
-                <w:rFonts w:asciiTheme="majorHAnsi" w:eastAsiaTheme="majorEastAsia" w:hAnsiTheme="majorHAnsi" w:cstheme="majorHAnsi"/>
-              </w:rPr>
-              <w:t>]</w:t>
+              <w:t>[0.062, 0.143]</w:t>
             </w:r>
           </w:p>
         </w:tc>
@@ -1424,6 +2521,7 @@
         </w:trPr>
         <w:tc>
           <w:tcPr>
+            <w:cnfStyle w:val="001000000000" w:firstRow="0" w:lastRow="0" w:firstColumn="1" w:lastColumn="0" w:oddVBand="0" w:evenVBand="0" w:oddHBand="0" w:evenHBand="0" w:firstRowFirstColumn="0" w:firstRowLastColumn="0" w:lastRowFirstColumn="0" w:lastRowLastColumn="0"/>
             <w:tcW w:w="2799" w:type="dxa"/>
           </w:tcPr>
           <w:p>
@@ -1450,6 +2548,7 @@
             <w:pPr>
               <w:spacing w:line="360" w:lineRule="auto"/>
               <w:jc w:val="both"/>
+              <w:cnfStyle w:val="000000000000" w:firstRow="0" w:lastRow="0" w:firstColumn="0" w:lastColumn="0" w:oddVBand="0" w:evenVBand="0" w:oddHBand="0" w:evenHBand="0" w:firstRowFirstColumn="0" w:firstRowLastColumn="0" w:lastRowFirstColumn="0" w:lastRowLastColumn="0"/>
               <w:rPr>
                 <w:rFonts w:asciiTheme="majorHAnsi" w:eastAsiaTheme="majorEastAsia" w:hAnsiTheme="majorHAnsi" w:cstheme="majorHAnsi"/>
               </w:rPr>
@@ -1472,13 +2571,411 @@
               <w:rPr>
                 <w:rFonts w:asciiTheme="majorHAnsi" w:eastAsiaTheme="majorEastAsia" w:hAnsiTheme="majorHAnsi" w:cstheme="majorHAnsi"/>
               </w:rPr>
-              <w:t>0</w:t>
+              <w:t>0.891. 0.347]</w:t>
+            </w:r>
+          </w:p>
+        </w:tc>
+        <w:tc>
+          <w:tcPr>
+            <w:tcW w:w="4069" w:type="dxa"/>
+          </w:tcPr>
+          <w:p>
+            <w:pPr>
+              <w:spacing w:line="360" w:lineRule="auto"/>
+              <w:jc w:val="both"/>
+              <w:cnfStyle w:val="000000000000" w:firstRow="0" w:lastRow="0" w:firstColumn="0" w:lastColumn="0" w:oddVBand="0" w:evenVBand="0" w:oddHBand="0" w:evenHBand="0" w:firstRowFirstColumn="0" w:firstRowLastColumn="0" w:lastRowFirstColumn="0" w:lastRowLastColumn="0"/>
+              <w:rPr>
+                <w:rFonts w:asciiTheme="majorHAnsi" w:eastAsiaTheme="majorEastAsia" w:hAnsiTheme="majorHAnsi" w:cstheme="majorHAnsi"/>
+              </w:rPr>
+            </w:pPr>
+            <w:r>
+              <w:rPr>
+                <w:rFonts w:asciiTheme="majorHAnsi" w:eastAsiaTheme="majorEastAsia" w:hAnsiTheme="majorHAnsi" w:cstheme="majorHAnsi"/>
+              </w:rPr>
+              <w:t>[0.031, 0.138]</w:t>
+            </w:r>
+          </w:p>
+        </w:tc>
+      </w:tr>
+      <w:tr>
+        <w:trPr>
+          <w:cnfStyle w:val="000000100000" w:firstRow="0" w:lastRow="0" w:firstColumn="0" w:lastColumn="0" w:oddVBand="0" w:evenVBand="0" w:oddHBand="1" w:evenHBand="0" w:firstRowFirstColumn="0" w:firstRowLastColumn="0" w:lastRowFirstColumn="0" w:lastRowLastColumn="0"/>
+          <w:trHeight w:val="440"/>
+        </w:trPr>
+        <w:tc>
+          <w:tcPr>
+            <w:cnfStyle w:val="001000000000" w:firstRow="0" w:lastRow="0" w:firstColumn="1" w:lastColumn="0" w:oddVBand="0" w:evenVBand="0" w:oddHBand="0" w:evenHBand="0" w:firstRowFirstColumn="0" w:firstRowLastColumn="0" w:lastRowFirstColumn="0" w:lastRowLastColumn="0"/>
+            <w:tcW w:w="2799" w:type="dxa"/>
+          </w:tcPr>
+          <w:p>
+            <w:pPr>
+              <w:spacing w:line="360" w:lineRule="auto"/>
+              <w:jc w:val="both"/>
+              <w:rPr>
+                <w:rFonts w:asciiTheme="majorHAnsi" w:eastAsiaTheme="majorEastAsia" w:hAnsiTheme="majorHAnsi" w:cstheme="majorHAnsi"/>
+              </w:rPr>
+            </w:pPr>
+            <w:r>
+              <w:rPr>
+                <w:rFonts w:asciiTheme="majorHAnsi" w:eastAsiaTheme="majorEastAsia" w:hAnsiTheme="majorHAnsi" w:cstheme="majorHAnsi"/>
+              </w:rPr>
+              <w:t>3</w:t>
+            </w:r>
+          </w:p>
+        </w:tc>
+        <w:tc>
+          <w:tcPr>
+            <w:tcW w:w="4057" w:type="dxa"/>
+          </w:tcPr>
+          <w:p>
+            <w:pPr>
+              <w:spacing w:line="360" w:lineRule="auto"/>
+              <w:jc w:val="both"/>
+              <w:cnfStyle w:val="000000100000" w:firstRow="0" w:lastRow="0" w:firstColumn="0" w:lastColumn="0" w:oddVBand="0" w:evenVBand="0" w:oddHBand="1" w:evenHBand="0" w:firstRowFirstColumn="0" w:firstRowLastColumn="0" w:lastRowFirstColumn="0" w:lastRowLastColumn="0"/>
+              <w:rPr>
+                <w:rFonts w:asciiTheme="majorHAnsi" w:eastAsiaTheme="majorEastAsia" w:hAnsiTheme="majorHAnsi" w:cstheme="majorHAnsi"/>
+              </w:rPr>
+            </w:pPr>
+            <w:r>
+              <w:rPr>
+                <w:rFonts w:asciiTheme="majorHAnsi" w:eastAsiaTheme="majorEastAsia" w:hAnsiTheme="majorHAnsi" w:cstheme="majorHAnsi"/>
+              </w:rPr>
+              <w:t>[0.810, 0.707]</w:t>
+            </w:r>
+          </w:p>
+        </w:tc>
+        <w:tc>
+          <w:tcPr>
+            <w:tcW w:w="4069" w:type="dxa"/>
+          </w:tcPr>
+          <w:p>
+            <w:pPr>
+              <w:spacing w:line="360" w:lineRule="auto"/>
+              <w:jc w:val="both"/>
+              <w:cnfStyle w:val="000000100000" w:firstRow="0" w:lastRow="0" w:firstColumn="0" w:lastColumn="0" w:oddVBand="0" w:evenVBand="0" w:oddHBand="1" w:evenHBand="0" w:firstRowFirstColumn="0" w:firstRowLastColumn="0" w:lastRowFirstColumn="0" w:lastRowLastColumn="0"/>
+              <w:rPr>
+                <w:rFonts w:asciiTheme="majorHAnsi" w:eastAsiaTheme="majorEastAsia" w:hAnsiTheme="majorHAnsi" w:cstheme="majorHAnsi"/>
+              </w:rPr>
+            </w:pPr>
+            <w:r>
+              <w:rPr>
+                <w:rFonts w:asciiTheme="majorHAnsi" w:eastAsiaTheme="majorEastAsia" w:hAnsiTheme="majorHAnsi" w:cstheme="majorHAnsi"/>
+              </w:rPr>
+              <w:t>[0.093, 0.064]</w:t>
+            </w:r>
+          </w:p>
+        </w:tc>
+      </w:tr>
+    </w:tbl>
+    <w:p>
+      <w:pPr>
+        <w:spacing w:line="360" w:lineRule="auto"/>
+        <w:jc w:val="both"/>
+        <w:rPr>
+          <w:rFonts w:asciiTheme="majorHAnsi" w:eastAsiaTheme="majorEastAsia" w:hAnsiTheme="majorHAnsi" w:cstheme="majorHAnsi"/>
+          <w:i/>
+          <w:iCs/>
+        </w:rPr>
+      </w:pPr>
+    </w:p>
+    <w:p>
+      <w:pPr>
+        <w:spacing w:line="360" w:lineRule="auto"/>
+        <w:jc w:val="both"/>
+        <w:rPr>
+          <w:rFonts w:asciiTheme="majorHAnsi" w:eastAsiaTheme="majorEastAsia" w:hAnsiTheme="majorHAnsi" w:cstheme="majorHAnsi"/>
+          <w:i/>
+          <w:iCs/>
+        </w:rPr>
+      </w:pPr>
+      <w:r>
+        <w:rPr>
+          <w:rFonts w:asciiTheme="majorHAnsi" w:eastAsiaTheme="majorEastAsia" w:hAnsiTheme="majorHAnsi" w:cstheme="majorHAnsi"/>
+          <w:i/>
+          <w:iCs/>
+        </w:rPr>
+        <w:t xml:space="preserve">k = 3… </w:t>
+      </w:r>
+    </w:p>
+    <w:tbl>
+      <w:tblPr>
+        <w:tblStyle w:val="PlainTable1"/>
+        <w:tblW w:w="10925" w:type="dxa"/>
+        <w:tblLook w:val="04A0" w:firstRow="1" w:lastRow="0" w:firstColumn="1" w:lastColumn="0" w:noHBand="0" w:noVBand="1"/>
+      </w:tblPr>
+      <w:tblGrid>
+        <w:gridCol w:w="2799"/>
+        <w:gridCol w:w="4057"/>
+        <w:gridCol w:w="4069"/>
+      </w:tblGrid>
+      <w:tr>
+        <w:trPr>
+          <w:cnfStyle w:val="100000000000" w:firstRow="1" w:lastRow="0" w:firstColumn="0" w:lastColumn="0" w:oddVBand="0" w:evenVBand="0" w:oddHBand="0" w:evenHBand="0" w:firstRowFirstColumn="0" w:firstRowLastColumn="0" w:lastRowFirstColumn="0" w:lastRowLastColumn="0"/>
+          <w:trHeight w:val="440"/>
+        </w:trPr>
+        <w:tc>
+          <w:tcPr>
+            <w:cnfStyle w:val="001000000000" w:firstRow="0" w:lastRow="0" w:firstColumn="1" w:lastColumn="0" w:oddVBand="0" w:evenVBand="0" w:oddHBand="0" w:evenHBand="0" w:firstRowFirstColumn="0" w:firstRowLastColumn="0" w:lastRowFirstColumn="0" w:lastRowLastColumn="0"/>
+            <w:tcW w:w="2799" w:type="dxa"/>
+          </w:tcPr>
+          <w:p>
+            <w:pPr>
+              <w:spacing w:line="360" w:lineRule="auto"/>
+              <w:jc w:val="both"/>
+              <w:rPr>
+                <w:rFonts w:asciiTheme="majorHAnsi" w:eastAsiaTheme="majorEastAsia" w:hAnsiTheme="majorHAnsi" w:cstheme="majorHAnsi"/>
+                <w:b w:val="0"/>
+                <w:bCs w:val="0"/>
+              </w:rPr>
+            </w:pPr>
+            <w:r>
+              <w:rPr>
+                <w:rFonts w:asciiTheme="majorHAnsi" w:eastAsiaTheme="majorEastAsia" w:hAnsiTheme="majorHAnsi" w:cstheme="majorHAnsi"/>
+              </w:rPr>
+              <w:t>Trial</w:t>
+            </w:r>
+          </w:p>
+        </w:tc>
+        <w:tc>
+          <w:tcPr>
+            <w:tcW w:w="4057" w:type="dxa"/>
+          </w:tcPr>
+          <w:p>
+            <w:pPr>
+              <w:spacing w:line="360" w:lineRule="auto"/>
+              <w:jc w:val="both"/>
+              <w:cnfStyle w:val="100000000000" w:firstRow="1" w:lastRow="0" w:firstColumn="0" w:lastColumn="0" w:oddVBand="0" w:evenVBand="0" w:oddHBand="0" w:evenHBand="0" w:firstRowFirstColumn="0" w:firstRowLastColumn="0" w:lastRowFirstColumn="0" w:lastRowLastColumn="0"/>
+              <w:rPr>
+                <w:rFonts w:asciiTheme="majorHAnsi" w:eastAsiaTheme="majorEastAsia" w:hAnsiTheme="majorHAnsi" w:cstheme="majorHAnsi"/>
+                <w:b w:val="0"/>
+                <w:bCs w:val="0"/>
+              </w:rPr>
+            </w:pPr>
+            <w:r>
+              <w:rPr>
+                <w:rFonts w:asciiTheme="majorHAnsi" w:eastAsiaTheme="majorEastAsia" w:hAnsiTheme="majorHAnsi" w:cstheme="majorHAnsi"/>
+              </w:rPr>
+              <w:t>initialClusterArray_x</w:t>
+            </w:r>
+          </w:p>
+        </w:tc>
+        <w:tc>
+          <w:tcPr>
+            <w:tcW w:w="4069" w:type="dxa"/>
+          </w:tcPr>
+          <w:p>
+            <w:pPr>
+              <w:spacing w:line="360" w:lineRule="auto"/>
+              <w:jc w:val="both"/>
+              <w:cnfStyle w:val="100000000000" w:firstRow="1" w:lastRow="0" w:firstColumn="0" w:lastColumn="0" w:oddVBand="0" w:evenVBand="0" w:oddHBand="0" w:evenHBand="0" w:firstRowFirstColumn="0" w:firstRowLastColumn="0" w:lastRowFirstColumn="0" w:lastRowLastColumn="0"/>
+              <w:rPr>
+                <w:rFonts w:asciiTheme="majorHAnsi" w:eastAsiaTheme="majorEastAsia" w:hAnsiTheme="majorHAnsi" w:cstheme="majorHAnsi"/>
+                <w:b w:val="0"/>
+                <w:bCs w:val="0"/>
+              </w:rPr>
+            </w:pPr>
+            <w:r>
+              <w:rPr>
+                <w:rFonts w:asciiTheme="majorHAnsi" w:eastAsiaTheme="majorEastAsia" w:hAnsiTheme="majorHAnsi" w:cstheme="majorHAnsi"/>
+              </w:rPr>
+              <w:t>initialClusterArray_y</w:t>
+            </w:r>
+          </w:p>
+        </w:tc>
+      </w:tr>
+      <w:tr>
+        <w:trPr>
+          <w:cnfStyle w:val="000000100000" w:firstRow="0" w:lastRow="0" w:firstColumn="0" w:lastColumn="0" w:oddVBand="0" w:evenVBand="0" w:oddHBand="1" w:evenHBand="0" w:firstRowFirstColumn="0" w:firstRowLastColumn="0" w:lastRowFirstColumn="0" w:lastRowLastColumn="0"/>
+          <w:trHeight w:val="440"/>
+        </w:trPr>
+        <w:tc>
+          <w:tcPr>
+            <w:cnfStyle w:val="001000000000" w:firstRow="0" w:lastRow="0" w:firstColumn="1" w:lastColumn="0" w:oddVBand="0" w:evenVBand="0" w:oddHBand="0" w:evenHBand="0" w:firstRowFirstColumn="0" w:firstRowLastColumn="0" w:lastRowFirstColumn="0" w:lastRowLastColumn="0"/>
+            <w:tcW w:w="2799" w:type="dxa"/>
+          </w:tcPr>
+          <w:p>
+            <w:pPr>
+              <w:spacing w:line="360" w:lineRule="auto"/>
+              <w:jc w:val="both"/>
+              <w:rPr>
+                <w:rFonts w:asciiTheme="majorHAnsi" w:eastAsiaTheme="majorEastAsia" w:hAnsiTheme="majorHAnsi" w:cstheme="majorHAnsi"/>
+              </w:rPr>
+            </w:pPr>
+            <w:r>
+              <w:rPr>
+                <w:rFonts w:asciiTheme="majorHAnsi" w:eastAsiaTheme="majorEastAsia" w:hAnsiTheme="majorHAnsi" w:cstheme="majorHAnsi"/>
+              </w:rPr>
+              <w:t>1</w:t>
+            </w:r>
+          </w:p>
+        </w:tc>
+        <w:tc>
+          <w:tcPr>
+            <w:tcW w:w="4057" w:type="dxa"/>
+          </w:tcPr>
+          <w:p>
+            <w:pPr>
+              <w:spacing w:line="360" w:lineRule="auto"/>
+              <w:jc w:val="both"/>
+              <w:cnfStyle w:val="000000100000" w:firstRow="0" w:lastRow="0" w:firstColumn="0" w:lastColumn="0" w:oddVBand="0" w:evenVBand="0" w:oddHBand="1" w:evenHBand="0" w:firstRowFirstColumn="0" w:firstRowLastColumn="0" w:lastRowFirstColumn="0" w:lastRowLastColumn="0"/>
+              <w:rPr>
+                <w:rFonts w:asciiTheme="majorHAnsi" w:eastAsiaTheme="majorEastAsia" w:hAnsiTheme="majorHAnsi" w:cstheme="majorHAnsi"/>
+              </w:rPr>
+            </w:pPr>
+            <w:r>
+              <w:rPr>
+                <w:rFonts w:asciiTheme="majorHAnsi" w:eastAsiaTheme="majorEastAsia" w:hAnsiTheme="majorHAnsi" w:cstheme="majorHAnsi"/>
+              </w:rPr>
+              <w:t>[0.891, 0.456, 0.524]</w:t>
+            </w:r>
+          </w:p>
+        </w:tc>
+        <w:tc>
+          <w:tcPr>
+            <w:tcW w:w="4069" w:type="dxa"/>
+          </w:tcPr>
+          <w:p>
+            <w:pPr>
+              <w:spacing w:line="360" w:lineRule="auto"/>
+              <w:jc w:val="both"/>
+              <w:cnfStyle w:val="000000100000" w:firstRow="0" w:lastRow="0" w:firstColumn="0" w:lastColumn="0" w:oddVBand="0" w:evenVBand="0" w:oddHBand="1" w:evenHBand="0" w:firstRowFirstColumn="0" w:firstRowLastColumn="0" w:lastRowFirstColumn="0" w:lastRowLastColumn="0"/>
+              <w:rPr>
+                <w:rFonts w:asciiTheme="majorHAnsi" w:eastAsiaTheme="majorEastAsia" w:hAnsiTheme="majorHAnsi" w:cstheme="majorHAnsi"/>
+              </w:rPr>
+            </w:pPr>
+            <w:r>
+              <w:rPr>
+                <w:rFonts w:asciiTheme="majorHAnsi" w:eastAsiaTheme="majorEastAsia" w:hAnsiTheme="majorHAnsi" w:cstheme="majorHAnsi"/>
+              </w:rPr>
+              <w:t>[0.112, 0.221, 0.121]</w:t>
+            </w:r>
+          </w:p>
+        </w:tc>
+      </w:tr>
+      <w:tr>
+        <w:trPr>
+          <w:trHeight w:val="440"/>
+        </w:trPr>
+        <w:tc>
+          <w:tcPr>
+            <w:cnfStyle w:val="001000000000" w:firstRow="0" w:lastRow="0" w:firstColumn="1" w:lastColumn="0" w:oddVBand="0" w:evenVBand="0" w:oddHBand="0" w:evenHBand="0" w:firstRowFirstColumn="0" w:firstRowLastColumn="0" w:lastRowFirstColumn="0" w:lastRowLastColumn="0"/>
+            <w:tcW w:w="2799" w:type="dxa"/>
+          </w:tcPr>
+          <w:p>
+            <w:pPr>
+              <w:spacing w:line="360" w:lineRule="auto"/>
+              <w:jc w:val="both"/>
+              <w:rPr>
+                <w:rFonts w:asciiTheme="majorHAnsi" w:eastAsiaTheme="majorEastAsia" w:hAnsiTheme="majorHAnsi" w:cstheme="majorHAnsi"/>
+              </w:rPr>
+            </w:pPr>
+            <w:r>
+              <w:rPr>
+                <w:rFonts w:asciiTheme="majorHAnsi" w:eastAsiaTheme="majorEastAsia" w:hAnsiTheme="majorHAnsi" w:cstheme="majorHAnsi"/>
+              </w:rPr>
+              <w:t>2</w:t>
+            </w:r>
+          </w:p>
+        </w:tc>
+        <w:tc>
+          <w:tcPr>
+            <w:tcW w:w="4057" w:type="dxa"/>
+          </w:tcPr>
+          <w:p>
+            <w:pPr>
+              <w:spacing w:line="360" w:lineRule="auto"/>
+              <w:jc w:val="both"/>
+              <w:cnfStyle w:val="000000000000" w:firstRow="0" w:lastRow="0" w:firstColumn="0" w:lastColumn="0" w:oddVBand="0" w:evenVBand="0" w:oddHBand="0" w:evenHBand="0" w:firstRowFirstColumn="0" w:firstRowLastColumn="0" w:lastRowFirstColumn="0" w:lastRowLastColumn="0"/>
+              <w:rPr>
+                <w:rFonts w:asciiTheme="majorHAnsi" w:eastAsiaTheme="majorEastAsia" w:hAnsiTheme="majorHAnsi" w:cstheme="majorHAnsi"/>
+              </w:rPr>
+            </w:pPr>
+            <w:r>
+              <w:rPr>
+                <w:rFonts w:asciiTheme="majorHAnsi" w:eastAsiaTheme="majorEastAsia" w:hAnsiTheme="majorHAnsi" w:cstheme="majorHAnsi"/>
+              </w:rPr>
+              <w:t>﻿</w:t>
             </w:r>
             <w:r>
               <w:rPr>
                 <w:rFonts w:asciiTheme="majorHAnsi" w:eastAsiaTheme="majorEastAsia" w:hAnsiTheme="majorHAnsi" w:cstheme="majorHAnsi"/>
               </w:rPr>
-              <w:t>.891. 0.347</w:t>
+              <w:t>[0.884, 0.707, 0.340]</w:t>
+            </w:r>
+          </w:p>
+        </w:tc>
+        <w:tc>
+          <w:tcPr>
+            <w:tcW w:w="4069" w:type="dxa"/>
+          </w:tcPr>
+          <w:p>
+            <w:pPr>
+              <w:spacing w:line="360" w:lineRule="auto"/>
+              <w:jc w:val="both"/>
+              <w:cnfStyle w:val="000000000000" w:firstRow="0" w:lastRow="0" w:firstColumn="0" w:lastColumn="0" w:oddVBand="0" w:evenVBand="0" w:oddHBand="0" w:evenHBand="0" w:firstRowFirstColumn="0" w:firstRowLastColumn="0" w:lastRowFirstColumn="0" w:lastRowLastColumn="0"/>
+              <w:rPr>
+                <w:rFonts w:asciiTheme="majorHAnsi" w:eastAsiaTheme="majorEastAsia" w:hAnsiTheme="majorHAnsi" w:cstheme="majorHAnsi"/>
+              </w:rPr>
+            </w:pPr>
+            <w:r>
+              <w:rPr>
+                <w:rFonts w:asciiTheme="majorHAnsi" w:eastAsiaTheme="majorEastAsia" w:hAnsiTheme="majorHAnsi" w:cstheme="majorHAnsi"/>
+              </w:rPr>
+              <w:t>[0.019, 0.143, 0.367]</w:t>
+            </w:r>
+          </w:p>
+        </w:tc>
+      </w:tr>
+      <w:tr>
+        <w:trPr>
+          <w:cnfStyle w:val="000000100000" w:firstRow="0" w:lastRow="0" w:firstColumn="0" w:lastColumn="0" w:oddVBand="0" w:evenVBand="0" w:oddHBand="1" w:evenHBand="0" w:firstRowFirstColumn="0" w:firstRowLastColumn="0" w:lastRowFirstColumn="0" w:lastRowLastColumn="0"/>
+          <w:trHeight w:val="440"/>
+        </w:trPr>
+        <w:tc>
+          <w:tcPr>
+            <w:cnfStyle w:val="001000000000" w:firstRow="0" w:lastRow="0" w:firstColumn="1" w:lastColumn="0" w:oddVBand="0" w:evenVBand="0" w:oddHBand="0" w:evenHBand="0" w:firstRowFirstColumn="0" w:firstRowLastColumn="0" w:lastRowFirstColumn="0" w:lastRowLastColumn="0"/>
+            <w:tcW w:w="2799" w:type="dxa"/>
+          </w:tcPr>
+          <w:p>
+            <w:pPr>
+              <w:spacing w:line="360" w:lineRule="auto"/>
+              <w:jc w:val="both"/>
+              <w:rPr>
+                <w:rFonts w:asciiTheme="majorHAnsi" w:eastAsiaTheme="majorEastAsia" w:hAnsiTheme="majorHAnsi" w:cstheme="majorHAnsi"/>
+              </w:rPr>
+            </w:pPr>
+            <w:r>
+              <w:rPr>
+                <w:rFonts w:asciiTheme="majorHAnsi" w:eastAsiaTheme="majorEastAsia" w:hAnsiTheme="majorHAnsi" w:cstheme="majorHAnsi"/>
+              </w:rPr>
+              <w:t>3</w:t>
+            </w:r>
+          </w:p>
+        </w:tc>
+        <w:tc>
+          <w:tcPr>
+            <w:tcW w:w="4057" w:type="dxa"/>
+          </w:tcPr>
+          <w:p>
+            <w:pPr>
+              <w:spacing w:line="360" w:lineRule="auto"/>
+              <w:jc w:val="both"/>
+              <w:cnfStyle w:val="000000100000" w:firstRow="0" w:lastRow="0" w:firstColumn="0" w:lastColumn="0" w:oddVBand="0" w:evenVBand="0" w:oddHBand="1" w:evenHBand="0" w:firstRowFirstColumn="0" w:firstRowLastColumn="0" w:lastRowFirstColumn="0" w:lastRowLastColumn="0"/>
+              <w:rPr>
+                <w:rFonts w:asciiTheme="majorHAnsi" w:eastAsiaTheme="majorEastAsia" w:hAnsiTheme="majorHAnsi" w:cstheme="majorHAnsi"/>
+              </w:rPr>
+            </w:pPr>
+            <w:r>
+              <w:rPr>
+                <w:rFonts w:asciiTheme="majorHAnsi" w:eastAsiaTheme="majorEastAsia" w:hAnsiTheme="majorHAnsi" w:cstheme="majorHAnsi"/>
+              </w:rPr>
+              <w:t>[</w:t>
+            </w:r>
+            <w:r>
+              <w:rPr>
+                <w:rFonts w:asciiTheme="majorHAnsi" w:eastAsiaTheme="majorEastAsia" w:hAnsiTheme="majorHAnsi" w:cstheme="majorHAnsi"/>
+              </w:rPr>
+              <w:t>0.497, 0.946, 0.286</w:t>
             </w:r>
             <w:r>
               <w:rPr>
@@ -1496,487 +2993,7 @@
             <w:pPr>
               <w:spacing w:line="360" w:lineRule="auto"/>
               <w:jc w:val="both"/>
-              <w:rPr>
-                <w:rFonts w:asciiTheme="majorHAnsi" w:eastAsiaTheme="majorEastAsia" w:hAnsiTheme="majorHAnsi" w:cstheme="majorHAnsi"/>
-              </w:rPr>
-            </w:pPr>
-            <w:r>
-              <w:rPr>
-                <w:rFonts w:asciiTheme="majorHAnsi" w:eastAsiaTheme="majorEastAsia" w:hAnsiTheme="majorHAnsi" w:cstheme="majorHAnsi"/>
-              </w:rPr>
-              <w:t>[0.</w:t>
-            </w:r>
-            <w:r>
-              <w:rPr>
-                <w:rFonts w:asciiTheme="majorHAnsi" w:eastAsiaTheme="majorEastAsia" w:hAnsiTheme="majorHAnsi" w:cstheme="majorHAnsi"/>
-              </w:rPr>
-              <w:t>031, 0.138</w:t>
-            </w:r>
-            <w:r>
-              <w:rPr>
-                <w:rFonts w:asciiTheme="majorHAnsi" w:eastAsiaTheme="majorEastAsia" w:hAnsiTheme="majorHAnsi" w:cstheme="majorHAnsi"/>
-              </w:rPr>
-              <w:t>]</w:t>
-            </w:r>
-          </w:p>
-        </w:tc>
-      </w:tr>
-      <w:tr>
-        <w:trPr>
-          <w:trHeight w:val="440"/>
-        </w:trPr>
-        <w:tc>
-          <w:tcPr>
-            <w:tcW w:w="2799" w:type="dxa"/>
-          </w:tcPr>
-          <w:p>
-            <w:pPr>
-              <w:spacing w:line="360" w:lineRule="auto"/>
-              <w:jc w:val="both"/>
-              <w:rPr>
-                <w:rFonts w:asciiTheme="majorHAnsi" w:eastAsiaTheme="majorEastAsia" w:hAnsiTheme="majorHAnsi" w:cstheme="majorHAnsi"/>
-              </w:rPr>
-            </w:pPr>
-            <w:r>
-              <w:rPr>
-                <w:rFonts w:asciiTheme="majorHAnsi" w:eastAsiaTheme="majorEastAsia" w:hAnsiTheme="majorHAnsi" w:cstheme="majorHAnsi"/>
-              </w:rPr>
-              <w:t>3</w:t>
-            </w:r>
-          </w:p>
-        </w:tc>
-        <w:tc>
-          <w:tcPr>
-            <w:tcW w:w="4057" w:type="dxa"/>
-          </w:tcPr>
-          <w:p>
-            <w:pPr>
-              <w:spacing w:line="360" w:lineRule="auto"/>
-              <w:jc w:val="both"/>
-              <w:rPr>
-                <w:rFonts w:asciiTheme="majorHAnsi" w:eastAsiaTheme="majorEastAsia" w:hAnsiTheme="majorHAnsi" w:cstheme="majorHAnsi"/>
-              </w:rPr>
-            </w:pPr>
-            <w:r>
-              <w:rPr>
-                <w:rFonts w:asciiTheme="majorHAnsi" w:eastAsiaTheme="majorEastAsia" w:hAnsiTheme="majorHAnsi" w:cstheme="majorHAnsi"/>
-              </w:rPr>
-              <w:t>[0.</w:t>
-            </w:r>
-            <w:r>
-              <w:rPr>
-                <w:rFonts w:asciiTheme="majorHAnsi" w:eastAsiaTheme="majorEastAsia" w:hAnsiTheme="majorHAnsi" w:cstheme="majorHAnsi"/>
-              </w:rPr>
-              <w:t>810, 0.707</w:t>
-            </w:r>
-            <w:r>
-              <w:rPr>
-                <w:rFonts w:asciiTheme="majorHAnsi" w:eastAsiaTheme="majorEastAsia" w:hAnsiTheme="majorHAnsi" w:cstheme="majorHAnsi"/>
-              </w:rPr>
-              <w:t>]</w:t>
-            </w:r>
-          </w:p>
-        </w:tc>
-        <w:tc>
-          <w:tcPr>
-            <w:tcW w:w="4069" w:type="dxa"/>
-          </w:tcPr>
-          <w:p>
-            <w:pPr>
-              <w:spacing w:line="360" w:lineRule="auto"/>
-              <w:jc w:val="both"/>
-              <w:rPr>
-                <w:rFonts w:asciiTheme="majorHAnsi" w:eastAsiaTheme="majorEastAsia" w:hAnsiTheme="majorHAnsi" w:cstheme="majorHAnsi"/>
-              </w:rPr>
-            </w:pPr>
-            <w:r>
-              <w:rPr>
-                <w:rFonts w:asciiTheme="majorHAnsi" w:eastAsiaTheme="majorEastAsia" w:hAnsiTheme="majorHAnsi" w:cstheme="majorHAnsi"/>
-              </w:rPr>
-              <w:t>[0.</w:t>
-            </w:r>
-            <w:r>
-              <w:rPr>
-                <w:rFonts w:asciiTheme="majorHAnsi" w:eastAsiaTheme="majorEastAsia" w:hAnsiTheme="majorHAnsi" w:cstheme="majorHAnsi"/>
-              </w:rPr>
-              <w:t>093, 0.064</w:t>
-            </w:r>
-            <w:r>
-              <w:rPr>
-                <w:rFonts w:asciiTheme="majorHAnsi" w:eastAsiaTheme="majorEastAsia" w:hAnsiTheme="majorHAnsi" w:cstheme="majorHAnsi"/>
-              </w:rPr>
-              <w:t>]</w:t>
-            </w:r>
-          </w:p>
-        </w:tc>
-      </w:tr>
-    </w:tbl>
-    <w:p>
-      <w:pPr>
-        <w:spacing w:line="360" w:lineRule="auto"/>
-        <w:jc w:val="both"/>
-        <w:rPr>
-          <w:rFonts w:asciiTheme="majorHAnsi" w:eastAsiaTheme="majorEastAsia" w:hAnsiTheme="majorHAnsi" w:cstheme="majorHAnsi"/>
-          <w:i/>
-          <w:iCs/>
-        </w:rPr>
-      </w:pPr>
-    </w:p>
-    <w:p>
-      <w:pPr>
-        <w:spacing w:line="360" w:lineRule="auto"/>
-        <w:jc w:val="both"/>
-        <w:rPr>
-          <w:rFonts w:asciiTheme="majorHAnsi" w:eastAsiaTheme="majorEastAsia" w:hAnsiTheme="majorHAnsi" w:cstheme="majorHAnsi"/>
-          <w:i/>
-          <w:iCs/>
-        </w:rPr>
-      </w:pPr>
-      <w:r>
-        <w:rPr>
-          <w:rFonts w:asciiTheme="majorHAnsi" w:eastAsiaTheme="majorEastAsia" w:hAnsiTheme="majorHAnsi" w:cstheme="majorHAnsi"/>
-          <w:i/>
-          <w:iCs/>
-        </w:rPr>
-        <w:t xml:space="preserve">k = 3… </w:t>
-      </w:r>
-    </w:p>
-    <w:tbl>
-      <w:tblPr>
-        <w:tblStyle w:val="TableGridLight"/>
-        <w:tblW w:w="10925" w:type="dxa"/>
-        <w:tblLook w:val="04A0" w:firstRow="1" w:lastRow="0" w:firstColumn="1" w:lastColumn="0" w:noHBand="0" w:noVBand="1"/>
-      </w:tblPr>
-      <w:tblGrid>
-        <w:gridCol w:w="2799"/>
-        <w:gridCol w:w="4057"/>
-        <w:gridCol w:w="4069"/>
-      </w:tblGrid>
-      <w:tr>
-        <w:trPr>
-          <w:trHeight w:val="440"/>
-        </w:trPr>
-        <w:tc>
-          <w:tcPr>
-            <w:tcW w:w="2799" w:type="dxa"/>
-          </w:tcPr>
-          <w:p>
-            <w:pPr>
-              <w:spacing w:line="360" w:lineRule="auto"/>
-              <w:jc w:val="both"/>
-              <w:rPr>
-                <w:rFonts w:asciiTheme="majorHAnsi" w:eastAsiaTheme="majorEastAsia" w:hAnsiTheme="majorHAnsi" w:cstheme="majorHAnsi"/>
-                <w:b/>
-                <w:bCs/>
-              </w:rPr>
-            </w:pPr>
-            <w:r>
-              <w:rPr>
-                <w:rFonts w:asciiTheme="majorHAnsi" w:eastAsiaTheme="majorEastAsia" w:hAnsiTheme="majorHAnsi" w:cstheme="majorHAnsi"/>
-                <w:b/>
-                <w:bCs/>
-              </w:rPr>
-              <w:t>Trial</w:t>
-            </w:r>
-          </w:p>
-        </w:tc>
-        <w:tc>
-          <w:tcPr>
-            <w:tcW w:w="4057" w:type="dxa"/>
-          </w:tcPr>
-          <w:p>
-            <w:pPr>
-              <w:spacing w:line="360" w:lineRule="auto"/>
-              <w:jc w:val="both"/>
-              <w:rPr>
-                <w:rFonts w:asciiTheme="majorHAnsi" w:eastAsiaTheme="majorEastAsia" w:hAnsiTheme="majorHAnsi" w:cstheme="majorHAnsi"/>
-                <w:b/>
-                <w:bCs/>
-              </w:rPr>
-            </w:pPr>
-            <w:r>
-              <w:rPr>
-                <w:rFonts w:asciiTheme="majorHAnsi" w:eastAsiaTheme="majorEastAsia" w:hAnsiTheme="majorHAnsi" w:cstheme="majorHAnsi"/>
-                <w:b/>
-                <w:bCs/>
-              </w:rPr>
-              <w:t>initialClusterArray_x</w:t>
-            </w:r>
-          </w:p>
-        </w:tc>
-        <w:tc>
-          <w:tcPr>
-            <w:tcW w:w="4069" w:type="dxa"/>
-          </w:tcPr>
-          <w:p>
-            <w:pPr>
-              <w:spacing w:line="360" w:lineRule="auto"/>
-              <w:jc w:val="both"/>
-              <w:rPr>
-                <w:rFonts w:asciiTheme="majorHAnsi" w:eastAsiaTheme="majorEastAsia" w:hAnsiTheme="majorHAnsi" w:cstheme="majorHAnsi"/>
-                <w:b/>
-                <w:bCs/>
-              </w:rPr>
-            </w:pPr>
-            <w:r>
-              <w:rPr>
-                <w:rFonts w:asciiTheme="majorHAnsi" w:eastAsiaTheme="majorEastAsia" w:hAnsiTheme="majorHAnsi" w:cstheme="majorHAnsi"/>
-                <w:b/>
-                <w:bCs/>
-              </w:rPr>
-              <w:t>initialClusterArray_y</w:t>
-            </w:r>
-          </w:p>
-        </w:tc>
-      </w:tr>
-      <w:tr>
-        <w:trPr>
-          <w:trHeight w:val="440"/>
-        </w:trPr>
-        <w:tc>
-          <w:tcPr>
-            <w:tcW w:w="2799" w:type="dxa"/>
-          </w:tcPr>
-          <w:p>
-            <w:pPr>
-              <w:spacing w:line="360" w:lineRule="auto"/>
-              <w:jc w:val="both"/>
-              <w:rPr>
-                <w:rFonts w:asciiTheme="majorHAnsi" w:eastAsiaTheme="majorEastAsia" w:hAnsiTheme="majorHAnsi" w:cstheme="majorHAnsi"/>
-              </w:rPr>
-            </w:pPr>
-            <w:r>
-              <w:rPr>
-                <w:rFonts w:asciiTheme="majorHAnsi" w:eastAsiaTheme="majorEastAsia" w:hAnsiTheme="majorHAnsi" w:cstheme="majorHAnsi"/>
-              </w:rPr>
-              <w:t>1</w:t>
-            </w:r>
-          </w:p>
-        </w:tc>
-        <w:tc>
-          <w:tcPr>
-            <w:tcW w:w="4057" w:type="dxa"/>
-          </w:tcPr>
-          <w:p>
-            <w:pPr>
-              <w:spacing w:line="360" w:lineRule="auto"/>
-              <w:jc w:val="both"/>
-              <w:rPr>
-                <w:rFonts w:asciiTheme="majorHAnsi" w:eastAsiaTheme="majorEastAsia" w:hAnsiTheme="majorHAnsi" w:cstheme="majorHAnsi"/>
-              </w:rPr>
-            </w:pPr>
-            <w:r>
-              <w:rPr>
-                <w:rFonts w:asciiTheme="majorHAnsi" w:eastAsiaTheme="majorEastAsia" w:hAnsiTheme="majorHAnsi" w:cstheme="majorHAnsi"/>
-              </w:rPr>
-              <w:t>[</w:t>
-            </w:r>
-            <w:r>
-              <w:rPr>
-                <w:rFonts w:asciiTheme="majorHAnsi" w:eastAsiaTheme="majorEastAsia" w:hAnsiTheme="majorHAnsi" w:cstheme="majorHAnsi"/>
-              </w:rPr>
-              <w:t>0.891, 0.456, 0.524</w:t>
-            </w:r>
-            <w:r>
-              <w:rPr>
-                <w:rFonts w:asciiTheme="majorHAnsi" w:eastAsiaTheme="majorEastAsia" w:hAnsiTheme="majorHAnsi" w:cstheme="majorHAnsi"/>
-              </w:rPr>
-              <w:t>]</w:t>
-            </w:r>
-          </w:p>
-        </w:tc>
-        <w:tc>
-          <w:tcPr>
-            <w:tcW w:w="4069" w:type="dxa"/>
-          </w:tcPr>
-          <w:p>
-            <w:pPr>
-              <w:spacing w:line="360" w:lineRule="auto"/>
-              <w:jc w:val="both"/>
-              <w:rPr>
-                <w:rFonts w:asciiTheme="majorHAnsi" w:eastAsiaTheme="majorEastAsia" w:hAnsiTheme="majorHAnsi" w:cstheme="majorHAnsi"/>
-              </w:rPr>
-            </w:pPr>
-            <w:r>
-              <w:rPr>
-                <w:rFonts w:asciiTheme="majorHAnsi" w:eastAsiaTheme="majorEastAsia" w:hAnsiTheme="majorHAnsi" w:cstheme="majorHAnsi"/>
-              </w:rPr>
-              <w:t>[</w:t>
-            </w:r>
-            <w:r>
-              <w:rPr>
-                <w:rFonts w:asciiTheme="majorHAnsi" w:eastAsiaTheme="majorEastAsia" w:hAnsiTheme="majorHAnsi" w:cstheme="majorHAnsi"/>
-              </w:rPr>
-              <w:t>0.112, 0.221, 0.121</w:t>
-            </w:r>
-            <w:r>
-              <w:rPr>
-                <w:rFonts w:asciiTheme="majorHAnsi" w:eastAsiaTheme="majorEastAsia" w:hAnsiTheme="majorHAnsi" w:cstheme="majorHAnsi"/>
-              </w:rPr>
-              <w:t>]</w:t>
-            </w:r>
-          </w:p>
-        </w:tc>
-      </w:tr>
-      <w:tr>
-        <w:trPr>
-          <w:trHeight w:val="440"/>
-        </w:trPr>
-        <w:tc>
-          <w:tcPr>
-            <w:tcW w:w="2799" w:type="dxa"/>
-          </w:tcPr>
-          <w:p>
-            <w:pPr>
-              <w:spacing w:line="360" w:lineRule="auto"/>
-              <w:jc w:val="both"/>
-              <w:rPr>
-                <w:rFonts w:asciiTheme="majorHAnsi" w:eastAsiaTheme="majorEastAsia" w:hAnsiTheme="majorHAnsi" w:cstheme="majorHAnsi"/>
-              </w:rPr>
-            </w:pPr>
-            <w:r>
-              <w:rPr>
-                <w:rFonts w:asciiTheme="majorHAnsi" w:eastAsiaTheme="majorEastAsia" w:hAnsiTheme="majorHAnsi" w:cstheme="majorHAnsi"/>
-              </w:rPr>
-              <w:t>2</w:t>
-            </w:r>
-          </w:p>
-        </w:tc>
-        <w:tc>
-          <w:tcPr>
-            <w:tcW w:w="4057" w:type="dxa"/>
-          </w:tcPr>
-          <w:p>
-            <w:pPr>
-              <w:spacing w:line="360" w:lineRule="auto"/>
-              <w:jc w:val="both"/>
-              <w:rPr>
-                <w:rFonts w:asciiTheme="majorHAnsi" w:eastAsiaTheme="majorEastAsia" w:hAnsiTheme="majorHAnsi" w:cstheme="majorHAnsi"/>
-              </w:rPr>
-            </w:pPr>
-            <w:r>
-              <w:rPr>
-                <w:rFonts w:asciiTheme="majorHAnsi" w:eastAsiaTheme="majorEastAsia" w:hAnsiTheme="majorHAnsi" w:cstheme="majorHAnsi"/>
-              </w:rPr>
-              <w:t>﻿</w:t>
-            </w:r>
-            <w:r>
-              <w:rPr>
-                <w:rFonts w:asciiTheme="majorHAnsi" w:eastAsiaTheme="majorEastAsia" w:hAnsiTheme="majorHAnsi" w:cstheme="majorHAnsi"/>
-              </w:rPr>
-              <w:t>[</w:t>
-            </w:r>
-            <w:r>
-              <w:rPr>
-                <w:rFonts w:asciiTheme="majorHAnsi" w:eastAsiaTheme="majorEastAsia" w:hAnsiTheme="majorHAnsi" w:cstheme="majorHAnsi"/>
-              </w:rPr>
-              <w:t>0.884, 0.707, 0.340</w:t>
-            </w:r>
-            <w:r>
-              <w:rPr>
-                <w:rFonts w:asciiTheme="majorHAnsi" w:eastAsiaTheme="majorEastAsia" w:hAnsiTheme="majorHAnsi" w:cstheme="majorHAnsi"/>
-              </w:rPr>
-              <w:t>]</w:t>
-            </w:r>
-          </w:p>
-        </w:tc>
-        <w:tc>
-          <w:tcPr>
-            <w:tcW w:w="4069" w:type="dxa"/>
-          </w:tcPr>
-          <w:p>
-            <w:pPr>
-              <w:spacing w:line="360" w:lineRule="auto"/>
-              <w:jc w:val="both"/>
-              <w:rPr>
-                <w:rFonts w:asciiTheme="majorHAnsi" w:eastAsiaTheme="majorEastAsia" w:hAnsiTheme="majorHAnsi" w:cstheme="majorHAnsi"/>
-              </w:rPr>
-            </w:pPr>
-            <w:r>
-              <w:rPr>
-                <w:rFonts w:asciiTheme="majorHAnsi" w:eastAsiaTheme="majorEastAsia" w:hAnsiTheme="majorHAnsi" w:cstheme="majorHAnsi"/>
-              </w:rPr>
-              <w:t>[</w:t>
-            </w:r>
-            <w:r>
-              <w:rPr>
-                <w:rFonts w:asciiTheme="majorHAnsi" w:eastAsiaTheme="majorEastAsia" w:hAnsiTheme="majorHAnsi" w:cstheme="majorHAnsi"/>
-              </w:rPr>
-              <w:t>0.019, 0.143, 0.367</w:t>
-            </w:r>
-            <w:r>
-              <w:rPr>
-                <w:rFonts w:asciiTheme="majorHAnsi" w:eastAsiaTheme="majorEastAsia" w:hAnsiTheme="majorHAnsi" w:cstheme="majorHAnsi"/>
-              </w:rPr>
-              <w:t>]</w:t>
-            </w:r>
-          </w:p>
-        </w:tc>
-      </w:tr>
-      <w:tr>
-        <w:trPr>
-          <w:trHeight w:val="440"/>
-        </w:trPr>
-        <w:tc>
-          <w:tcPr>
-            <w:tcW w:w="2799" w:type="dxa"/>
-          </w:tcPr>
-          <w:p>
-            <w:pPr>
-              <w:spacing w:line="360" w:lineRule="auto"/>
-              <w:jc w:val="both"/>
-              <w:rPr>
-                <w:rFonts w:asciiTheme="majorHAnsi" w:eastAsiaTheme="majorEastAsia" w:hAnsiTheme="majorHAnsi" w:cstheme="majorHAnsi"/>
-              </w:rPr>
-            </w:pPr>
-            <w:r>
-              <w:rPr>
-                <w:rFonts w:asciiTheme="majorHAnsi" w:eastAsiaTheme="majorEastAsia" w:hAnsiTheme="majorHAnsi" w:cstheme="majorHAnsi"/>
-              </w:rPr>
-              <w:t>3</w:t>
-            </w:r>
-          </w:p>
-        </w:tc>
-        <w:tc>
-          <w:tcPr>
-            <w:tcW w:w="4057" w:type="dxa"/>
-          </w:tcPr>
-          <w:p>
-            <w:pPr>
-              <w:spacing w:line="360" w:lineRule="auto"/>
-              <w:jc w:val="both"/>
-              <w:rPr>
-                <w:rFonts w:asciiTheme="majorHAnsi" w:eastAsiaTheme="majorEastAsia" w:hAnsiTheme="majorHAnsi" w:cstheme="majorHAnsi"/>
-              </w:rPr>
-            </w:pPr>
-            <w:r>
-              <w:rPr>
-                <w:rFonts w:asciiTheme="majorHAnsi" w:eastAsiaTheme="majorEastAsia" w:hAnsiTheme="majorHAnsi" w:cstheme="majorHAnsi"/>
-              </w:rPr>
-              <w:t>[</w:t>
-            </w:r>
-            <w:r>
-              <w:rPr>
-                <w:rFonts w:asciiTheme="majorHAnsi" w:eastAsiaTheme="majorEastAsia" w:hAnsiTheme="majorHAnsi" w:cstheme="majorHAnsi"/>
-              </w:rPr>
-              <w:t>0.497, 0.946, 0.286</w:t>
-            </w:r>
-            <w:r>
-              <w:rPr>
-                <w:rFonts w:asciiTheme="majorHAnsi" w:eastAsiaTheme="majorEastAsia" w:hAnsiTheme="majorHAnsi" w:cstheme="majorHAnsi"/>
-              </w:rPr>
-              <w:t>]</w:t>
-            </w:r>
-          </w:p>
-        </w:tc>
-        <w:tc>
-          <w:tcPr>
-            <w:tcW w:w="4069" w:type="dxa"/>
-          </w:tcPr>
-          <w:p>
-            <w:pPr>
-              <w:spacing w:line="360" w:lineRule="auto"/>
-              <w:jc w:val="both"/>
+              <w:cnfStyle w:val="000000100000" w:firstRow="0" w:lastRow="0" w:firstColumn="0" w:lastColumn="0" w:oddVBand="0" w:evenVBand="0" w:oddHBand="1" w:evenHBand="0" w:firstRowFirstColumn="0" w:firstRowLastColumn="0" w:lastRowFirstColumn="0" w:lastRowLastColumn="0"/>
               <w:rPr>
                 <w:rFonts w:asciiTheme="majorHAnsi" w:eastAsiaTheme="majorEastAsia" w:hAnsiTheme="majorHAnsi" w:cstheme="majorHAnsi"/>
               </w:rPr>
@@ -2905,6 +3922,143 @@
       </w:tblBorders>
     </w:tblPr>
   </w:style>
+  <w:style w:type="table" w:styleId="PlainTable1">
+    <w:name w:val="Plain Table 1"/>
+    <w:basedOn w:val="TableNormal"/>
+    <w:uiPriority w:val="41"/>
+    <w:rsid w:val="00E44EB3"/>
+    <w:tblPr>
+      <w:tblStyleRowBandSize w:val="1"/>
+      <w:tblStyleColBandSize w:val="1"/>
+      <w:tblBorders>
+        <w:top w:val="single" w:sz="4" w:space="0" w:color="BFBFBF" w:themeColor="background1" w:themeShade="BF"/>
+        <w:left w:val="single" w:sz="4" w:space="0" w:color="BFBFBF" w:themeColor="background1" w:themeShade="BF"/>
+        <w:bottom w:val="single" w:sz="4" w:space="0" w:color="BFBFBF" w:themeColor="background1" w:themeShade="BF"/>
+        <w:right w:val="single" w:sz="4" w:space="0" w:color="BFBFBF" w:themeColor="background1" w:themeShade="BF"/>
+        <w:insideH w:val="single" w:sz="4" w:space="0" w:color="BFBFBF" w:themeColor="background1" w:themeShade="BF"/>
+        <w:insideV w:val="single" w:sz="4" w:space="0" w:color="BFBFBF" w:themeColor="background1" w:themeShade="BF"/>
+      </w:tblBorders>
+    </w:tblPr>
+    <w:tblStylePr w:type="firstRow">
+      <w:rPr>
+        <w:b/>
+        <w:bCs/>
+      </w:rPr>
+    </w:tblStylePr>
+    <w:tblStylePr w:type="lastRow">
+      <w:rPr>
+        <w:b/>
+        <w:bCs/>
+      </w:rPr>
+      <w:tblPr/>
+      <w:tcPr>
+        <w:tcBorders>
+          <w:top w:val="double" w:sz="4" w:space="0" w:color="BFBFBF" w:themeColor="background1" w:themeShade="BF"/>
+        </w:tcBorders>
+      </w:tcPr>
+    </w:tblStylePr>
+    <w:tblStylePr w:type="firstCol">
+      <w:rPr>
+        <w:b/>
+        <w:bCs/>
+      </w:rPr>
+    </w:tblStylePr>
+    <w:tblStylePr w:type="lastCol">
+      <w:rPr>
+        <w:b/>
+        <w:bCs/>
+      </w:rPr>
+    </w:tblStylePr>
+    <w:tblStylePr w:type="band1Vert">
+      <w:tblPr/>
+      <w:tcPr>
+        <w:shd w:val="clear" w:color="auto" w:fill="F2F2F2" w:themeFill="background1" w:themeFillShade="F2"/>
+      </w:tcPr>
+    </w:tblStylePr>
+    <w:tblStylePr w:type="band1Horz">
+      <w:tblPr/>
+      <w:tcPr>
+        <w:shd w:val="clear" w:color="auto" w:fill="F2F2F2" w:themeFill="background1" w:themeFillShade="F2"/>
+      </w:tcPr>
+    </w:tblStylePr>
+  </w:style>
+  <w:style w:type="table" w:styleId="PlainTable2">
+    <w:name w:val="Plain Table 2"/>
+    <w:basedOn w:val="TableNormal"/>
+    <w:uiPriority w:val="42"/>
+    <w:rsid w:val="00E44EB3"/>
+    <w:tblPr>
+      <w:tblStyleRowBandSize w:val="1"/>
+      <w:tblStyleColBandSize w:val="1"/>
+      <w:tblBorders>
+        <w:top w:val="single" w:sz="4" w:space="0" w:color="7F7F7F" w:themeColor="text1" w:themeTint="80"/>
+        <w:bottom w:val="single" w:sz="4" w:space="0" w:color="7F7F7F" w:themeColor="text1" w:themeTint="80"/>
+      </w:tblBorders>
+    </w:tblPr>
+    <w:tblStylePr w:type="firstRow">
+      <w:rPr>
+        <w:b/>
+        <w:bCs/>
+      </w:rPr>
+      <w:tblPr/>
+      <w:tcPr>
+        <w:tcBorders>
+          <w:bottom w:val="single" w:sz="4" w:space="0" w:color="7F7F7F" w:themeColor="text1" w:themeTint="80"/>
+        </w:tcBorders>
+      </w:tcPr>
+    </w:tblStylePr>
+    <w:tblStylePr w:type="lastRow">
+      <w:rPr>
+        <w:b/>
+        <w:bCs/>
+      </w:rPr>
+      <w:tblPr/>
+      <w:tcPr>
+        <w:tcBorders>
+          <w:top w:val="single" w:sz="4" w:space="0" w:color="7F7F7F" w:themeColor="text1" w:themeTint="80"/>
+        </w:tcBorders>
+      </w:tcPr>
+    </w:tblStylePr>
+    <w:tblStylePr w:type="firstCol">
+      <w:rPr>
+        <w:b/>
+        <w:bCs/>
+      </w:rPr>
+    </w:tblStylePr>
+    <w:tblStylePr w:type="lastCol">
+      <w:rPr>
+        <w:b/>
+        <w:bCs/>
+      </w:rPr>
+    </w:tblStylePr>
+    <w:tblStylePr w:type="band1Vert">
+      <w:tblPr/>
+      <w:tcPr>
+        <w:tcBorders>
+          <w:left w:val="single" w:sz="4" w:space="0" w:color="7F7F7F" w:themeColor="text1" w:themeTint="80"/>
+          <w:right w:val="single" w:sz="4" w:space="0" w:color="7F7F7F" w:themeColor="text1" w:themeTint="80"/>
+        </w:tcBorders>
+      </w:tcPr>
+    </w:tblStylePr>
+    <w:tblStylePr w:type="band2Vert">
+      <w:tblPr/>
+      <w:tcPr>
+        <w:tcBorders>
+          <w:left w:val="single" w:sz="4" w:space="0" w:color="7F7F7F" w:themeColor="text1" w:themeTint="80"/>
+          <w:right w:val="single" w:sz="4" w:space="0" w:color="7F7F7F" w:themeColor="text1" w:themeTint="80"/>
+        </w:tcBorders>
+      </w:tcPr>
+    </w:tblStylePr>
+    <w:tblStylePr w:type="band1Horz">
+      <w:tblPr/>
+      <w:tcPr>
+        <w:tcBorders>
+          <w:top w:val="single" w:sz="4" w:space="0" w:color="7F7F7F" w:themeColor="text1" w:themeTint="80"/>
+          <w:bottom w:val="single" w:sz="4" w:space="0" w:color="7F7F7F" w:themeColor="text1" w:themeTint="80"/>
+        </w:tcBorders>
+      </w:tcPr>
+    </w:tblStylePr>
+  </w:style>
 </w:styles>
 </file>
 
@@ -4014,7 +5168,7 @@
   <dgm:whole/>
   <dgm:extLst>
     <a:ext uri="http://schemas.microsoft.com/office/drawing/2008/diagram">
-      <dsp:dataModelExt xmlns:dsp="http://schemas.microsoft.com/office/drawing/2008/diagram" relId="rId9" minVer="http://schemas.openxmlformats.org/drawingml/2006/diagram"/>
+      <dsp:dataModelExt xmlns:dsp="http://schemas.microsoft.com/office/drawing/2008/diagram" relId="rId15" minVer="http://schemas.openxmlformats.org/drawingml/2006/diagram"/>
     </a:ext>
   </dgm:extLst>
 </dgm:dataModel>

</xml_diff>